<commit_message>
Edited hernieuwde opdracht and globale planning, Added Use Cases
</commit_message>
<xml_diff>
--- a/KT1/KT1.1/KT1.1.2 Hernieuwde Opdracht/Hernieuwde Opdracht v1.0.0.docx
+++ b/KT1/KT1.1/KT1.1.2 Hernieuwde Opdracht/Hernieuwde Opdracht v1.0.0.docx
@@ -52,7 +52,7 @@
                         <pic:cNvPicPr/>
                       </pic:nvPicPr>
                       <pic:blipFill>
-                        <a:blip r:embed="rId7" cstate="print">
+                        <a:blip r:embed="rId9" cstate="print">
                           <a:duotone>
                             <a:schemeClr val="accent1">
                               <a:shade val="45000"/>
@@ -486,6 +486,7 @@
                                   <w:color w:val="4472C4" w:themeColor="accent1"/>
                                   <w:sz w:val="28"/>
                                   <w:szCs w:val="28"/>
+                                  <w:lang w:val="nl-NL"/>
                                 </w:rPr>
                               </w:pPr>
                               <w:r>
@@ -517,6 +518,7 @@
                             <w:jc w:val="center"/>
                             <w:rPr>
                               <w:color w:val="4472C4" w:themeColor="accent1"/>
+                              <w:lang w:val="nl-NL"/>
                             </w:rPr>
                           </w:pPr>
                           <w:sdt>
@@ -524,6 +526,7 @@
                               <w:rPr>
                                 <w:caps/>
                                 <w:color w:val="4472C4" w:themeColor="accent1"/>
+                                <w:lang w:val="nl-NL"/>
                               </w:rPr>
                               <w:alias w:val="Bedrijf"/>
                               <w:tag w:val=""/>
@@ -537,6 +540,7 @@
                                 <w:rPr>
                                   <w:caps/>
                                   <w:color w:val="4472C4" w:themeColor="accent1"/>
+                                  <w:lang w:val="nl-NL"/>
                                 </w:rPr>
                                 <w:t>Winexpertise</w:t>
                               </w:r>
@@ -549,12 +553,14 @@
                             <w:jc w:val="center"/>
                             <w:rPr>
                               <w:color w:val="4472C4" w:themeColor="accent1"/>
+                              <w:lang w:val="nl-NL"/>
                             </w:rPr>
                           </w:pPr>
                           <w:sdt>
                             <w:sdtPr>
                               <w:rPr>
                                 <w:color w:val="4472C4" w:themeColor="accent1"/>
+                                <w:lang w:val="nl-NL"/>
                               </w:rPr>
                               <w:alias w:val="Adres"/>
                               <w:tag w:val=""/>
@@ -564,19 +570,12 @@
                             </w:sdtPr>
                             <w:sdtEndPr/>
                             <w:sdtContent>
-                              <w:proofErr w:type="spellStart"/>
                               <w:r>
                                 <w:rPr>
                                   <w:color w:val="4472C4" w:themeColor="accent1"/>
+                                  <w:lang w:val="nl-NL"/>
                                 </w:rPr>
-                                <w:t>Sikkelstraat</w:t>
-                              </w:r>
-                              <w:proofErr w:type="spellEnd"/>
-                              <w:r>
-                                <w:rPr>
-                                  <w:color w:val="4472C4" w:themeColor="accent1"/>
-                                </w:rPr>
-                                <w:t xml:space="preserve"> 2, Oosterhout</w:t>
+                                <w:t>Sikkelstraat 2, Oosterhout</w:t>
                               </w:r>
                             </w:sdtContent>
                           </w:sdt>
@@ -587,11 +586,13 @@
                             <w:jc w:val="center"/>
                             <w:rPr>
                               <w:color w:val="4472C4" w:themeColor="accent1"/>
+                              <w:lang w:val="nl-NL"/>
                             </w:rPr>
                           </w:pPr>
                           <w:r>
                             <w:rPr>
                               <w:color w:val="4472C4" w:themeColor="accent1"/>
+                              <w:lang w:val="nl-NL"/>
                             </w:rPr>
                             <w:t>v1.0.0</w:t>
                           </w:r>
@@ -626,7 +627,7 @@
                         <pic:cNvPicPr/>
                       </pic:nvPicPr>
                       <pic:blipFill>
-                        <a:blip r:embed="rId8" cstate="print">
+                        <a:blip r:embed="rId10" cstate="print">
                           <a:duotone>
                             <a:schemeClr val="accent1">
                               <a:shade val="45000"/>
@@ -678,6 +679,8 @@
             <w:br w:type="page"/>
           </w:r>
         </w:p>
+        <w:bookmarkStart w:id="0" w:name="_GoBack" w:displacedByCustomXml="next"/>
+        <w:bookmarkEnd w:id="0" w:displacedByCustomXml="next"/>
       </w:sdtContent>
     </w:sdt>
     <w:sdt>
@@ -729,7 +732,7 @@
           <w:r>
             <w:fldChar w:fldCharType="separate"/>
           </w:r>
-          <w:hyperlink w:anchor="_Toc505674005" w:history="1">
+          <w:hyperlink w:anchor="_Toc505933815" w:history="1">
             <w:r>
               <w:rPr>
                 <w:rStyle w:val="Hyperlink"/>
@@ -757,7 +760,7 @@
                 <w:noProof/>
                 <w:webHidden/>
               </w:rPr>
-              <w:instrText xml:space="preserve"> PAGEREF _Toc505674005 \h </w:instrText>
+              <w:instrText xml:space="preserve"> PAGEREF _Toc505933815 \h </w:instrText>
             </w:r>
             <w:r>
               <w:rPr>
@@ -800,7 +803,7 @@
               <w:lang w:val="nl-NL" w:eastAsia="nl-NL"/>
             </w:rPr>
           </w:pPr>
-          <w:hyperlink w:anchor="_Toc505674006" w:history="1">
+          <w:hyperlink w:anchor="_Toc505933816" w:history="1">
             <w:r>
               <w:rPr>
                 <w:rStyle w:val="Hyperlink"/>
@@ -828,7 +831,7 @@
                 <w:noProof/>
                 <w:webHidden/>
               </w:rPr>
-              <w:instrText xml:space="preserve"> PAGEREF _Toc505674006 \h </w:instrText>
+              <w:instrText xml:space="preserve"> PAGEREF _Toc505933816 \h </w:instrText>
             </w:r>
             <w:r>
               <w:rPr>
@@ -871,7 +874,7 @@
               <w:lang w:val="nl-NL" w:eastAsia="nl-NL"/>
             </w:rPr>
           </w:pPr>
-          <w:hyperlink w:anchor="_Toc505674007" w:history="1">
+          <w:hyperlink w:anchor="_Toc505933817" w:history="1">
             <w:r>
               <w:rPr>
                 <w:rStyle w:val="Hyperlink"/>
@@ -899,7 +902,7 @@
                 <w:noProof/>
                 <w:webHidden/>
               </w:rPr>
-              <w:instrText xml:space="preserve"> PAGEREF _Toc505674007 \h </w:instrText>
+              <w:instrText xml:space="preserve"> PAGEREF _Toc505933817 \h </w:instrText>
             </w:r>
             <w:r>
               <w:rPr>
@@ -942,7 +945,7 @@
               <w:lang w:val="nl-NL" w:eastAsia="nl-NL"/>
             </w:rPr>
           </w:pPr>
-          <w:hyperlink w:anchor="_Toc505674008" w:history="1">
+          <w:hyperlink w:anchor="_Toc505933818" w:history="1">
             <w:r>
               <w:rPr>
                 <w:rStyle w:val="Hyperlink"/>
@@ -970,7 +973,7 @@
                 <w:noProof/>
                 <w:webHidden/>
               </w:rPr>
-              <w:instrText xml:space="preserve"> PAGEREF _Toc505674008 \h </w:instrText>
+              <w:instrText xml:space="preserve"> PAGEREF _Toc505933818 \h </w:instrText>
             </w:r>
             <w:r>
               <w:rPr>
@@ -1013,7 +1016,7 @@
               <w:lang w:val="nl-NL" w:eastAsia="nl-NL"/>
             </w:rPr>
           </w:pPr>
-          <w:hyperlink w:anchor="_Toc505674009" w:history="1">
+          <w:hyperlink w:anchor="_Toc505933819" w:history="1">
             <w:r>
               <w:rPr>
                 <w:rStyle w:val="Hyperlink"/>
@@ -1041,7 +1044,7 @@
                 <w:noProof/>
                 <w:webHidden/>
               </w:rPr>
-              <w:instrText xml:space="preserve"> PAGEREF _Toc505674009 \h </w:instrText>
+              <w:instrText xml:space="preserve"> PAGEREF _Toc505933819 \h </w:instrText>
             </w:r>
             <w:r>
               <w:rPr>
@@ -1084,7 +1087,7 @@
               <w:lang w:val="nl-NL" w:eastAsia="nl-NL"/>
             </w:rPr>
           </w:pPr>
-          <w:hyperlink w:anchor="_Toc505674010" w:history="1">
+          <w:hyperlink w:anchor="_Toc505933820" w:history="1">
             <w:r>
               <w:rPr>
                 <w:rStyle w:val="Hyperlink"/>
@@ -1112,7 +1115,7 @@
                 <w:noProof/>
                 <w:webHidden/>
               </w:rPr>
-              <w:instrText xml:space="preserve"> PAGEREF _Toc505674010 \h </w:instrText>
+              <w:instrText xml:space="preserve"> PAGEREF _Toc505933820 \h </w:instrText>
             </w:r>
             <w:r>
               <w:rPr>
@@ -1155,7 +1158,7 @@
               <w:lang w:val="nl-NL" w:eastAsia="nl-NL"/>
             </w:rPr>
           </w:pPr>
-          <w:hyperlink w:anchor="_Toc505674011" w:history="1">
+          <w:hyperlink w:anchor="_Toc505933821" w:history="1">
             <w:r>
               <w:rPr>
                 <w:rStyle w:val="Hyperlink"/>
@@ -1183,7 +1186,7 @@
                 <w:noProof/>
                 <w:webHidden/>
               </w:rPr>
-              <w:instrText xml:space="preserve"> PAGEREF _Toc505674011 \h </w:instrText>
+              <w:instrText xml:space="preserve"> PAGEREF _Toc505933821 \h </w:instrText>
             </w:r>
             <w:r>
               <w:rPr>
@@ -1226,7 +1229,7 @@
               <w:lang w:val="nl-NL" w:eastAsia="nl-NL"/>
             </w:rPr>
           </w:pPr>
-          <w:hyperlink w:anchor="_Toc505674012" w:history="1">
+          <w:hyperlink w:anchor="_Toc505933822" w:history="1">
             <w:r>
               <w:rPr>
                 <w:rStyle w:val="Hyperlink"/>
@@ -1254,7 +1257,7 @@
                 <w:noProof/>
                 <w:webHidden/>
               </w:rPr>
-              <w:instrText xml:space="preserve"> PAGEREF _Toc505674012 \h </w:instrText>
+              <w:instrText xml:space="preserve"> PAGEREF _Toc505933822 \h </w:instrText>
             </w:r>
             <w:r>
               <w:rPr>
@@ -1297,7 +1300,7 @@
               <w:lang w:val="nl-NL" w:eastAsia="nl-NL"/>
             </w:rPr>
           </w:pPr>
-          <w:hyperlink w:anchor="_Toc505674013" w:history="1">
+          <w:hyperlink w:anchor="_Toc505933823" w:history="1">
             <w:r>
               <w:rPr>
                 <w:rStyle w:val="Hyperlink"/>
@@ -1325,7 +1328,7 @@
                 <w:noProof/>
                 <w:webHidden/>
               </w:rPr>
-              <w:instrText xml:space="preserve"> PAGEREF _Toc505674013 \h </w:instrText>
+              <w:instrText xml:space="preserve"> PAGEREF _Toc505933823 \h </w:instrText>
             </w:r>
             <w:r>
               <w:rPr>
@@ -1345,7 +1348,7 @@
                 <w:noProof/>
                 <w:webHidden/>
               </w:rPr>
-              <w:t>2</w:t>
+              <w:t>3</w:t>
             </w:r>
             <w:r>
               <w:rPr>
@@ -1368,7 +1371,7 @@
               <w:lang w:val="nl-NL" w:eastAsia="nl-NL"/>
             </w:rPr>
           </w:pPr>
-          <w:hyperlink w:anchor="_Toc505674014" w:history="1">
+          <w:hyperlink w:anchor="_Toc505933824" w:history="1">
             <w:r>
               <w:rPr>
                 <w:rStyle w:val="Hyperlink"/>
@@ -1396,7 +1399,7 @@
                 <w:noProof/>
                 <w:webHidden/>
               </w:rPr>
-              <w:instrText xml:space="preserve"> PAGEREF _Toc505674014 \h </w:instrText>
+              <w:instrText xml:space="preserve"> PAGEREF _Toc505933824 \h </w:instrText>
             </w:r>
             <w:r>
               <w:rPr>
@@ -1416,7 +1419,7 @@
                 <w:noProof/>
                 <w:webHidden/>
               </w:rPr>
-              <w:t>2</w:t>
+              <w:t>3</w:t>
             </w:r>
             <w:r>
               <w:rPr>
@@ -1439,7 +1442,7 @@
               <w:lang w:val="nl-NL" w:eastAsia="nl-NL"/>
             </w:rPr>
           </w:pPr>
-          <w:hyperlink w:anchor="_Toc505674015" w:history="1">
+          <w:hyperlink w:anchor="_Toc505933825" w:history="1">
             <w:r>
               <w:rPr>
                 <w:rStyle w:val="Hyperlink"/>
@@ -1467,7 +1470,7 @@
                 <w:noProof/>
                 <w:webHidden/>
               </w:rPr>
-              <w:instrText xml:space="preserve"> PAGEREF _Toc505674015 \h </w:instrText>
+              <w:instrText xml:space="preserve"> PAGEREF _Toc505933825 \h </w:instrText>
             </w:r>
             <w:r>
               <w:rPr>
@@ -1510,7 +1513,7 @@
               <w:lang w:val="nl-NL" w:eastAsia="nl-NL"/>
             </w:rPr>
           </w:pPr>
-          <w:hyperlink w:anchor="_Toc505674016" w:history="1">
+          <w:hyperlink w:anchor="_Toc505933826" w:history="1">
             <w:r>
               <w:rPr>
                 <w:rStyle w:val="Hyperlink"/>
@@ -1538,7 +1541,7 @@
                 <w:noProof/>
                 <w:webHidden/>
               </w:rPr>
-              <w:instrText xml:space="preserve"> PAGEREF _Toc505674016 \h </w:instrText>
+              <w:instrText xml:space="preserve"> PAGEREF _Toc505933826 \h </w:instrText>
             </w:r>
             <w:r>
               <w:rPr>
@@ -1581,7 +1584,7 @@
               <w:lang w:val="nl-NL" w:eastAsia="nl-NL"/>
             </w:rPr>
           </w:pPr>
-          <w:hyperlink w:anchor="_Toc505674017" w:history="1">
+          <w:hyperlink w:anchor="_Toc505933827" w:history="1">
             <w:r>
               <w:rPr>
                 <w:rStyle w:val="Hyperlink"/>
@@ -1609,7 +1612,7 @@
                 <w:noProof/>
                 <w:webHidden/>
               </w:rPr>
-              <w:instrText xml:space="preserve"> PAGEREF _Toc505674017 \h </w:instrText>
+              <w:instrText xml:space="preserve"> PAGEREF _Toc505933827 \h </w:instrText>
             </w:r>
             <w:r>
               <w:rPr>
@@ -1652,7 +1655,7 @@
               <w:lang w:val="nl-NL" w:eastAsia="nl-NL"/>
             </w:rPr>
           </w:pPr>
-          <w:hyperlink w:anchor="_Toc505674018" w:history="1">
+          <w:hyperlink w:anchor="_Toc505933828" w:history="1">
             <w:r>
               <w:rPr>
                 <w:rStyle w:val="Hyperlink"/>
@@ -1680,7 +1683,7 @@
                 <w:noProof/>
                 <w:webHidden/>
               </w:rPr>
-              <w:instrText xml:space="preserve"> PAGEREF _Toc505674018 \h </w:instrText>
+              <w:instrText xml:space="preserve"> PAGEREF _Toc505933828 \h </w:instrText>
             </w:r>
             <w:r>
               <w:rPr>
@@ -1723,7 +1726,7 @@
               <w:lang w:val="nl-NL" w:eastAsia="nl-NL"/>
             </w:rPr>
           </w:pPr>
-          <w:hyperlink w:anchor="_Toc505674019" w:history="1">
+          <w:hyperlink w:anchor="_Toc505933829" w:history="1">
             <w:r>
               <w:rPr>
                 <w:rStyle w:val="Hyperlink"/>
@@ -1751,7 +1754,7 @@
                 <w:noProof/>
                 <w:webHidden/>
               </w:rPr>
-              <w:instrText xml:space="preserve"> PAGEREF _Toc505674019 \h </w:instrText>
+              <w:instrText xml:space="preserve"> PAGEREF _Toc505933829 \h </w:instrText>
             </w:r>
             <w:r>
               <w:rPr>
@@ -1795,7 +1798,7 @@
               <w:lang w:val="nl-NL" w:eastAsia="nl-NL"/>
             </w:rPr>
           </w:pPr>
-          <w:hyperlink w:anchor="_Toc505674020" w:history="1">
+          <w:hyperlink w:anchor="_Toc505933830" w:history="1">
             <w:r>
               <w:rPr>
                 <w:rStyle w:val="Hyperlink"/>
@@ -1839,7 +1842,7 @@
                 <w:noProof/>
                 <w:webHidden/>
               </w:rPr>
-              <w:instrText xml:space="preserve"> PAGEREF _Toc505674020 \h </w:instrText>
+              <w:instrText xml:space="preserve"> PAGEREF _Toc505933830 \h </w:instrText>
             </w:r>
             <w:r>
               <w:rPr>
@@ -1907,7 +1910,7 @@
           <w:lang w:val="nl-NL"/>
         </w:rPr>
       </w:pPr>
-      <w:bookmarkStart w:id="0" w:name="_Toc505674005"/>
+      <w:bookmarkStart w:id="1" w:name="_Toc505933815"/>
       <w:r>
         <w:rPr>
           <w:lang w:val="nl-NL"/>
@@ -1915,7 +1918,7 @@
         <w:lastRenderedPageBreak/>
         <w:t>Inleiding</w:t>
       </w:r>
-      <w:bookmarkEnd w:id="0"/>
+      <w:bookmarkEnd w:id="1"/>
     </w:p>
     <w:p>
       <w:pPr>
@@ -1949,14 +1952,14 @@
           <w:lang w:val="nl-NL"/>
         </w:rPr>
       </w:pPr>
-      <w:bookmarkStart w:id="1" w:name="_Toc505674006"/>
+      <w:bookmarkStart w:id="2" w:name="_Toc505933816"/>
       <w:r>
         <w:rPr>
           <w:lang w:val="nl-NL"/>
         </w:rPr>
         <w:t>Moscow</w:t>
       </w:r>
-      <w:bookmarkEnd w:id="1"/>
+      <w:bookmarkEnd w:id="2"/>
     </w:p>
     <w:p>
       <w:pPr>
@@ -1970,9 +1973,9 @@
           <w:lang w:val="nl-NL" w:eastAsia="nl-NL"/>
         </w:rPr>
         <w:drawing>
-          <wp:inline distT="0" distB="0" distL="0" distR="0" wp14:anchorId="4F0442B3" wp14:editId="63E5E071">
-            <wp:extent cx="5943600" cy="2665095"/>
-            <wp:effectExtent l="0" t="0" r="0" b="1905"/>
+          <wp:inline distT="0" distB="0" distL="0" distR="0" wp14:anchorId="5E8FF3FC" wp14:editId="4F2869F5">
+            <wp:extent cx="5943600" cy="3249930"/>
+            <wp:effectExtent l="0" t="0" r="0" b="7620"/>
             <wp:docPr id="1" name="Afbeelding 1"/>
             <wp:cNvGraphicFramePr>
               <a:graphicFrameLocks xmlns:a="http://schemas.openxmlformats.org/drawingml/2006/main" noChangeAspect="1"/>
@@ -1985,7 +1988,7 @@
                     <pic:cNvPicPr/>
                   </pic:nvPicPr>
                   <pic:blipFill>
-                    <a:blip r:embed="rId9"/>
+                    <a:blip r:embed="rId11"/>
                     <a:stretch>
                       <a:fillRect/>
                     </a:stretch>
@@ -1993,7 +1996,7 @@
                   <pic:spPr>
                     <a:xfrm>
                       <a:off x="0" y="0"/>
-                      <a:ext cx="5943600" cy="2665095"/>
+                      <a:ext cx="5943600" cy="3249930"/>
                     </a:xfrm>
                     <a:prstGeom prst="rect">
                       <a:avLst/>
@@ -2013,446 +2016,23 @@
           <w:lang w:val="nl-NL"/>
         </w:rPr>
       </w:pPr>
-      <w:bookmarkStart w:id="2" w:name="_Toc505674007"/>
+      <w:bookmarkStart w:id="3" w:name="_Toc505933817"/>
       <w:r>
         <w:rPr>
           <w:lang w:val="nl-NL"/>
         </w:rPr>
-        <w:t>Grafische eisen</w:t>
+        <w:t>Functies</w:t>
       </w:r>
-    </w:p>
-    <w:tbl>
-      <w:tblPr>
-        <w:tblStyle w:val="Rastertabel5donker-Accent1"/>
-        <w:tblW w:w="0" w:type="auto"/>
-        <w:tblLook w:val="04A0" w:firstRow="1" w:lastRow="0" w:firstColumn="1" w:lastColumn="0" w:noHBand="0" w:noVBand="1"/>
-      </w:tblPr>
-      <w:tblGrid>
-        <w:gridCol w:w="4675"/>
-        <w:gridCol w:w="4675"/>
-      </w:tblGrid>
-      <w:tr>
-        <w:trPr>
-          <w:cnfStyle w:val="100000000000" w:firstRow="1" w:lastRow="0" w:firstColumn="0" w:lastColumn="0" w:oddVBand="0" w:evenVBand="0" w:oddHBand="0" w:evenHBand="0" w:firstRowFirstColumn="0" w:firstRowLastColumn="0" w:lastRowFirstColumn="0" w:lastRowLastColumn="0"/>
-        </w:trPr>
-        <w:tc>
-          <w:tcPr>
-            <w:cnfStyle w:val="001000000000" w:firstRow="0" w:lastRow="0" w:firstColumn="1" w:lastColumn="0" w:oddVBand="0" w:evenVBand="0" w:oddHBand="0" w:evenHBand="0" w:firstRowFirstColumn="0" w:firstRowLastColumn="0" w:lastRowFirstColumn="0" w:lastRowLastColumn="0"/>
-            <w:tcW w:w="4675" w:type="dxa"/>
-          </w:tcPr>
-          <w:p>
-            <w:pPr>
-              <w:rPr>
-                <w:lang w:val="nl-NL"/>
-              </w:rPr>
-            </w:pPr>
-            <w:r>
-              <w:rPr>
-                <w:lang w:val="nl-NL"/>
-              </w:rPr>
-              <w:t>Grafische eisen</w:t>
-            </w:r>
-          </w:p>
-        </w:tc>
-        <w:tc>
-          <w:tcPr>
-            <w:tcW w:w="4675" w:type="dxa"/>
-          </w:tcPr>
-          <w:p>
-            <w:pPr>
-              <w:cnfStyle w:val="100000000000" w:firstRow="1" w:lastRow="0" w:firstColumn="0" w:lastColumn="0" w:oddVBand="0" w:evenVBand="0" w:oddHBand="0" w:evenHBand="0" w:firstRowFirstColumn="0" w:firstRowLastColumn="0" w:lastRowFirstColumn="0" w:lastRowLastColumn="0"/>
-              <w:rPr>
-                <w:lang w:val="nl-NL"/>
-              </w:rPr>
-            </w:pPr>
-          </w:p>
-        </w:tc>
-      </w:tr>
-      <w:tr>
-        <w:trPr>
-          <w:cnfStyle w:val="000000100000" w:firstRow="0" w:lastRow="0" w:firstColumn="0" w:lastColumn="0" w:oddVBand="0" w:evenVBand="0" w:oddHBand="1" w:evenHBand="0" w:firstRowFirstColumn="0" w:firstRowLastColumn="0" w:lastRowFirstColumn="0" w:lastRowLastColumn="0"/>
-        </w:trPr>
-        <w:tc>
-          <w:tcPr>
-            <w:cnfStyle w:val="001000000000" w:firstRow="0" w:lastRow="0" w:firstColumn="1" w:lastColumn="0" w:oddVBand="0" w:evenVBand="0" w:oddHBand="0" w:evenHBand="0" w:firstRowFirstColumn="0" w:firstRowLastColumn="0" w:lastRowFirstColumn="0" w:lastRowLastColumn="0"/>
-            <w:tcW w:w="4675" w:type="dxa"/>
-          </w:tcPr>
-          <w:p>
-            <w:pPr>
-              <w:rPr>
-                <w:lang w:val="nl-NL"/>
-              </w:rPr>
-            </w:pPr>
-            <w:r>
-              <w:rPr>
-                <w:lang w:val="nl-NL"/>
-              </w:rPr>
-              <w:t>1. Hamburger menu</w:t>
-            </w:r>
-          </w:p>
-        </w:tc>
-        <w:tc>
-          <w:tcPr>
-            <w:tcW w:w="4675" w:type="dxa"/>
-          </w:tcPr>
-          <w:p>
-            <w:pPr>
-              <w:cnfStyle w:val="000000100000" w:firstRow="0" w:lastRow="0" w:firstColumn="0" w:lastColumn="0" w:oddVBand="0" w:evenVBand="0" w:oddHBand="1" w:evenHBand="0" w:firstRowFirstColumn="0" w:firstRowLastColumn="0" w:lastRowFirstColumn="0" w:lastRowLastColumn="0"/>
-              <w:rPr>
-                <w:lang w:val="nl-NL"/>
-              </w:rPr>
-            </w:pPr>
-          </w:p>
-        </w:tc>
-      </w:tr>
-      <w:tr>
-        <w:tc>
-          <w:tcPr>
-            <w:cnfStyle w:val="001000000000" w:firstRow="0" w:lastRow="0" w:firstColumn="1" w:lastColumn="0" w:oddVBand="0" w:evenVBand="0" w:oddHBand="0" w:evenHBand="0" w:firstRowFirstColumn="0" w:firstRowLastColumn="0" w:lastRowFirstColumn="0" w:lastRowLastColumn="0"/>
-            <w:tcW w:w="4675" w:type="dxa"/>
-          </w:tcPr>
-          <w:p>
-            <w:pPr>
-              <w:rPr>
-                <w:lang w:val="nl-NL"/>
-              </w:rPr>
-            </w:pPr>
-            <w:r>
-              <w:rPr>
-                <w:lang w:val="nl-NL"/>
-              </w:rPr>
-              <w:t xml:space="preserve">2. </w:t>
-            </w:r>
-            <w:bookmarkStart w:id="3" w:name="_GoBack"/>
-            <w:bookmarkEnd w:id="3"/>
-          </w:p>
-        </w:tc>
-        <w:tc>
-          <w:tcPr>
-            <w:tcW w:w="4675" w:type="dxa"/>
-          </w:tcPr>
-          <w:p>
-            <w:pPr>
-              <w:cnfStyle w:val="000000000000" w:firstRow="0" w:lastRow="0" w:firstColumn="0" w:lastColumn="0" w:oddVBand="0" w:evenVBand="0" w:oddHBand="0" w:evenHBand="0" w:firstRowFirstColumn="0" w:firstRowLastColumn="0" w:lastRowFirstColumn="0" w:lastRowLastColumn="0"/>
-              <w:rPr>
-                <w:lang w:val="nl-NL"/>
-              </w:rPr>
-            </w:pPr>
-          </w:p>
-        </w:tc>
-      </w:tr>
-    </w:tbl>
-    <w:p>
-      <w:pPr>
-        <w:rPr>
-          <w:lang w:val="nl-NL"/>
-        </w:rPr>
-      </w:pPr>
+      <w:bookmarkEnd w:id="3"/>
     </w:p>
     <w:p>
       <w:pPr>
-        <w:pStyle w:val="Kop1"/>
-        <w:rPr>
-          <w:lang w:val="nl-NL"/>
-        </w:rPr>
-      </w:pPr>
-      <w:r>
-        <w:rPr>
-          <w:lang w:val="nl-NL"/>
-        </w:rPr>
-        <w:t>Functionele</w:t>
-      </w:r>
-      <w:r>
-        <w:rPr>
-          <w:lang w:val="nl-NL"/>
-        </w:rPr>
-        <w:t xml:space="preserve"> eisen</w:t>
-      </w:r>
-    </w:p>
-    <w:tbl>
-      <w:tblPr>
-        <w:tblStyle w:val="Rastertabel5donker-Accent1"/>
-        <w:tblW w:w="0" w:type="auto"/>
-        <w:tblLook w:val="04A0" w:firstRow="1" w:lastRow="0" w:firstColumn="1" w:lastColumn="0" w:noHBand="0" w:noVBand="1"/>
-      </w:tblPr>
-      <w:tblGrid>
-        <w:gridCol w:w="4675"/>
-        <w:gridCol w:w="4675"/>
-      </w:tblGrid>
-      <w:tr>
-        <w:trPr>
-          <w:cnfStyle w:val="100000000000" w:firstRow="1" w:lastRow="0" w:firstColumn="0" w:lastColumn="0" w:oddVBand="0" w:evenVBand="0" w:oddHBand="0" w:evenHBand="0" w:firstRowFirstColumn="0" w:firstRowLastColumn="0" w:lastRowFirstColumn="0" w:lastRowLastColumn="0"/>
-        </w:trPr>
-        <w:tc>
-          <w:tcPr>
-            <w:cnfStyle w:val="001000000000" w:firstRow="0" w:lastRow="0" w:firstColumn="1" w:lastColumn="0" w:oddVBand="0" w:evenVBand="0" w:oddHBand="0" w:evenHBand="0" w:firstRowFirstColumn="0" w:firstRowLastColumn="0" w:lastRowFirstColumn="0" w:lastRowLastColumn="0"/>
-            <w:tcW w:w="4675" w:type="dxa"/>
-          </w:tcPr>
-          <w:p>
-            <w:pPr>
-              <w:rPr>
-                <w:lang w:val="nl-NL"/>
-              </w:rPr>
-            </w:pPr>
-            <w:r>
-              <w:rPr>
-                <w:lang w:val="nl-NL"/>
-              </w:rPr>
-              <w:t>Functionele</w:t>
-            </w:r>
-            <w:r>
-              <w:rPr>
-                <w:lang w:val="nl-NL"/>
-              </w:rPr>
-              <w:t xml:space="preserve"> eisen</w:t>
-            </w:r>
-          </w:p>
-        </w:tc>
-        <w:tc>
-          <w:tcPr>
-            <w:tcW w:w="4675" w:type="dxa"/>
-          </w:tcPr>
-          <w:p>
-            <w:pPr>
-              <w:cnfStyle w:val="100000000000" w:firstRow="1" w:lastRow="0" w:firstColumn="0" w:lastColumn="0" w:oddVBand="0" w:evenVBand="0" w:oddHBand="0" w:evenHBand="0" w:firstRowFirstColumn="0" w:firstRowLastColumn="0" w:lastRowFirstColumn="0" w:lastRowLastColumn="0"/>
-              <w:rPr>
-                <w:lang w:val="nl-NL"/>
-              </w:rPr>
-            </w:pPr>
-          </w:p>
-        </w:tc>
-      </w:tr>
-      <w:tr>
-        <w:trPr>
-          <w:cnfStyle w:val="000000100000" w:firstRow="0" w:lastRow="0" w:firstColumn="0" w:lastColumn="0" w:oddVBand="0" w:evenVBand="0" w:oddHBand="1" w:evenHBand="0" w:firstRowFirstColumn="0" w:firstRowLastColumn="0" w:lastRowFirstColumn="0" w:lastRowLastColumn="0"/>
-        </w:trPr>
-        <w:tc>
-          <w:tcPr>
-            <w:cnfStyle w:val="001000000000" w:firstRow="0" w:lastRow="0" w:firstColumn="1" w:lastColumn="0" w:oddVBand="0" w:evenVBand="0" w:oddHBand="0" w:evenHBand="0" w:firstRowFirstColumn="0" w:firstRowLastColumn="0" w:lastRowFirstColumn="0" w:lastRowLastColumn="0"/>
-            <w:tcW w:w="4675" w:type="dxa"/>
-          </w:tcPr>
-          <w:p>
-            <w:pPr>
-              <w:rPr>
-                <w:lang w:val="nl-NL"/>
-              </w:rPr>
-            </w:pPr>
-          </w:p>
-        </w:tc>
-        <w:tc>
-          <w:tcPr>
-            <w:tcW w:w="4675" w:type="dxa"/>
-          </w:tcPr>
-          <w:p>
-            <w:pPr>
-              <w:cnfStyle w:val="000000100000" w:firstRow="0" w:lastRow="0" w:firstColumn="0" w:lastColumn="0" w:oddVBand="0" w:evenVBand="0" w:oddHBand="1" w:evenHBand="0" w:firstRowFirstColumn="0" w:firstRowLastColumn="0" w:lastRowFirstColumn="0" w:lastRowLastColumn="0"/>
-              <w:rPr>
-                <w:lang w:val="nl-NL"/>
-              </w:rPr>
-            </w:pPr>
-          </w:p>
-        </w:tc>
-      </w:tr>
-      <w:tr>
-        <w:tc>
-          <w:tcPr>
-            <w:cnfStyle w:val="001000000000" w:firstRow="0" w:lastRow="0" w:firstColumn="1" w:lastColumn="0" w:oddVBand="0" w:evenVBand="0" w:oddHBand="0" w:evenHBand="0" w:firstRowFirstColumn="0" w:firstRowLastColumn="0" w:lastRowFirstColumn="0" w:lastRowLastColumn="0"/>
-            <w:tcW w:w="4675" w:type="dxa"/>
-          </w:tcPr>
-          <w:p>
-            <w:pPr>
-              <w:rPr>
-                <w:lang w:val="nl-NL"/>
-              </w:rPr>
-            </w:pPr>
-          </w:p>
-        </w:tc>
-        <w:tc>
-          <w:tcPr>
-            <w:tcW w:w="4675" w:type="dxa"/>
-          </w:tcPr>
-          <w:p>
-            <w:pPr>
-              <w:cnfStyle w:val="000000000000" w:firstRow="0" w:lastRow="0" w:firstColumn="0" w:lastColumn="0" w:oddVBand="0" w:evenVBand="0" w:oddHBand="0" w:evenHBand="0" w:firstRowFirstColumn="0" w:firstRowLastColumn="0" w:lastRowFirstColumn="0" w:lastRowLastColumn="0"/>
-              <w:rPr>
-                <w:lang w:val="nl-NL"/>
-              </w:rPr>
-            </w:pPr>
-          </w:p>
-        </w:tc>
-      </w:tr>
-    </w:tbl>
-    <w:p>
-      <w:pPr>
-        <w:rPr>
-          <w:lang w:val="nl-NL"/>
-        </w:rPr>
-      </w:pPr>
-    </w:p>
-    <w:p>
-      <w:pPr>
-        <w:pStyle w:val="Kop1"/>
-        <w:rPr>
-          <w:lang w:val="nl-NL"/>
-        </w:rPr>
-      </w:pPr>
-      <w:r>
-        <w:rPr>
-          <w:lang w:val="nl-NL"/>
-        </w:rPr>
-        <w:t>Technische</w:t>
-      </w:r>
-      <w:r>
-        <w:rPr>
-          <w:lang w:val="nl-NL"/>
-        </w:rPr>
-        <w:t xml:space="preserve"> eisen</w:t>
-      </w:r>
-    </w:p>
-    <w:tbl>
-      <w:tblPr>
-        <w:tblStyle w:val="Rastertabel5donker-Accent1"/>
-        <w:tblW w:w="0" w:type="auto"/>
-        <w:tblLook w:val="04A0" w:firstRow="1" w:lastRow="0" w:firstColumn="1" w:lastColumn="0" w:noHBand="0" w:noVBand="1"/>
-      </w:tblPr>
-      <w:tblGrid>
-        <w:gridCol w:w="4675"/>
-        <w:gridCol w:w="4675"/>
-      </w:tblGrid>
-      <w:tr>
-        <w:trPr>
-          <w:cnfStyle w:val="100000000000" w:firstRow="1" w:lastRow="0" w:firstColumn="0" w:lastColumn="0" w:oddVBand="0" w:evenVBand="0" w:oddHBand="0" w:evenHBand="0" w:firstRowFirstColumn="0" w:firstRowLastColumn="0" w:lastRowFirstColumn="0" w:lastRowLastColumn="0"/>
-        </w:trPr>
-        <w:tc>
-          <w:tcPr>
-            <w:cnfStyle w:val="001000000000" w:firstRow="0" w:lastRow="0" w:firstColumn="1" w:lastColumn="0" w:oddVBand="0" w:evenVBand="0" w:oddHBand="0" w:evenHBand="0" w:firstRowFirstColumn="0" w:firstRowLastColumn="0" w:lastRowFirstColumn="0" w:lastRowLastColumn="0"/>
-            <w:tcW w:w="4675" w:type="dxa"/>
-          </w:tcPr>
-          <w:p>
-            <w:pPr>
-              <w:rPr>
-                <w:lang w:val="nl-NL"/>
-              </w:rPr>
-            </w:pPr>
-            <w:r>
-              <w:rPr>
-                <w:lang w:val="nl-NL"/>
-              </w:rPr>
-              <w:t>Technische</w:t>
-            </w:r>
-            <w:r>
-              <w:rPr>
-                <w:lang w:val="nl-NL"/>
-              </w:rPr>
-              <w:t xml:space="preserve"> eisen</w:t>
-            </w:r>
-          </w:p>
-        </w:tc>
-        <w:tc>
-          <w:tcPr>
-            <w:tcW w:w="4675" w:type="dxa"/>
-          </w:tcPr>
-          <w:p>
-            <w:pPr>
-              <w:cnfStyle w:val="100000000000" w:firstRow="1" w:lastRow="0" w:firstColumn="0" w:lastColumn="0" w:oddVBand="0" w:evenVBand="0" w:oddHBand="0" w:evenHBand="0" w:firstRowFirstColumn="0" w:firstRowLastColumn="0" w:lastRowFirstColumn="0" w:lastRowLastColumn="0"/>
-              <w:rPr>
-                <w:lang w:val="nl-NL"/>
-              </w:rPr>
-            </w:pPr>
-          </w:p>
-        </w:tc>
-      </w:tr>
-      <w:tr>
-        <w:trPr>
-          <w:cnfStyle w:val="000000100000" w:firstRow="0" w:lastRow="0" w:firstColumn="0" w:lastColumn="0" w:oddVBand="0" w:evenVBand="0" w:oddHBand="1" w:evenHBand="0" w:firstRowFirstColumn="0" w:firstRowLastColumn="0" w:lastRowFirstColumn="0" w:lastRowLastColumn="0"/>
-        </w:trPr>
-        <w:tc>
-          <w:tcPr>
-            <w:cnfStyle w:val="001000000000" w:firstRow="0" w:lastRow="0" w:firstColumn="1" w:lastColumn="0" w:oddVBand="0" w:evenVBand="0" w:oddHBand="0" w:evenHBand="0" w:firstRowFirstColumn="0" w:firstRowLastColumn="0" w:lastRowFirstColumn="0" w:lastRowLastColumn="0"/>
-            <w:tcW w:w="4675" w:type="dxa"/>
-          </w:tcPr>
-          <w:p>
-            <w:pPr>
-              <w:rPr>
-                <w:lang w:val="nl-NL"/>
-              </w:rPr>
-            </w:pPr>
-          </w:p>
-        </w:tc>
-        <w:tc>
-          <w:tcPr>
-            <w:tcW w:w="4675" w:type="dxa"/>
-          </w:tcPr>
-          <w:p>
-            <w:pPr>
-              <w:cnfStyle w:val="000000100000" w:firstRow="0" w:lastRow="0" w:firstColumn="0" w:lastColumn="0" w:oddVBand="0" w:evenVBand="0" w:oddHBand="1" w:evenHBand="0" w:firstRowFirstColumn="0" w:firstRowLastColumn="0" w:lastRowFirstColumn="0" w:lastRowLastColumn="0"/>
-              <w:rPr>
-                <w:lang w:val="nl-NL"/>
-              </w:rPr>
-            </w:pPr>
-          </w:p>
-        </w:tc>
-      </w:tr>
-      <w:tr>
-        <w:tc>
-          <w:tcPr>
-            <w:cnfStyle w:val="001000000000" w:firstRow="0" w:lastRow="0" w:firstColumn="1" w:lastColumn="0" w:oddVBand="0" w:evenVBand="0" w:oddHBand="0" w:evenHBand="0" w:firstRowFirstColumn="0" w:firstRowLastColumn="0" w:lastRowFirstColumn="0" w:lastRowLastColumn="0"/>
-            <w:tcW w:w="4675" w:type="dxa"/>
-          </w:tcPr>
-          <w:p>
-            <w:pPr>
-              <w:rPr>
-                <w:lang w:val="nl-NL"/>
-              </w:rPr>
-            </w:pPr>
-          </w:p>
-        </w:tc>
-        <w:tc>
-          <w:tcPr>
-            <w:tcW w:w="4675" w:type="dxa"/>
-          </w:tcPr>
-          <w:p>
-            <w:pPr>
-              <w:cnfStyle w:val="000000000000" w:firstRow="0" w:lastRow="0" w:firstColumn="0" w:lastColumn="0" w:oddVBand="0" w:evenVBand="0" w:oddHBand="0" w:evenHBand="0" w:firstRowFirstColumn="0" w:firstRowLastColumn="0" w:lastRowFirstColumn="0" w:lastRowLastColumn="0"/>
-              <w:rPr>
-                <w:lang w:val="nl-NL"/>
-              </w:rPr>
-            </w:pPr>
-          </w:p>
-        </w:tc>
-      </w:tr>
-    </w:tbl>
-    <w:p>
-      <w:pPr>
-        <w:rPr>
-          <w:lang w:val="nl-NL"/>
-        </w:rPr>
-      </w:pPr>
-    </w:p>
-    <w:p>
-      <w:pPr>
-        <w:pStyle w:val="Kop1"/>
-        <w:rPr>
-          <w:lang w:val="nl-NL"/>
-        </w:rPr>
-      </w:pPr>
-      <w:r>
-        <w:rPr>
-          <w:lang w:val="nl-NL"/>
-        </w:rPr>
-        <w:lastRenderedPageBreak/>
-        <w:t>Functies</w:t>
-      </w:r>
-      <w:bookmarkEnd w:id="2"/>
-    </w:p>
-    <w:p>
-      <w:pPr>
         <w:pStyle w:val="Kop2"/>
         <w:rPr>
           <w:lang w:val="nl-NL"/>
         </w:rPr>
       </w:pPr>
-      <w:bookmarkStart w:id="4" w:name="_Toc505674008"/>
+      <w:bookmarkStart w:id="4" w:name="_Toc505933818"/>
       <w:r>
         <w:rPr>
           <w:lang w:val="nl-NL"/>
@@ -2469,7 +2049,7 @@
           <w:lang w:val="nl-NL"/>
         </w:rPr>
       </w:pPr>
-      <w:bookmarkStart w:id="5" w:name="_Toc505674009"/>
+      <w:bookmarkStart w:id="5" w:name="_Toc505933819"/>
       <w:r>
         <w:rPr>
           <w:lang w:val="nl-NL"/>
@@ -2530,7 +2110,7 @@
           <w:lang w:val="nl-NL"/>
         </w:rPr>
       </w:pPr>
-      <w:bookmarkStart w:id="6" w:name="_Toc505674010"/>
+      <w:bookmarkStart w:id="6" w:name="_Toc505933820"/>
       <w:r>
         <w:rPr>
           <w:lang w:val="nl-NL"/>
@@ -2560,7 +2140,7 @@
           <w:lang w:val="nl-NL"/>
         </w:rPr>
       </w:pPr>
-      <w:bookmarkStart w:id="7" w:name="_Toc505674011"/>
+      <w:bookmarkStart w:id="7" w:name="_Toc505933821"/>
       <w:r>
         <w:rPr>
           <w:lang w:val="nl-NL"/>
@@ -2577,7 +2157,7 @@
           <w:lang w:val="nl-NL"/>
         </w:rPr>
       </w:pPr>
-      <w:bookmarkStart w:id="8" w:name="_Toc505674012"/>
+      <w:bookmarkStart w:id="8" w:name="_Toc505933822"/>
       <w:r>
         <w:rPr>
           <w:lang w:val="nl-NL"/>
@@ -2608,11 +2188,12 @@
           <w:lang w:val="nl-NL"/>
         </w:rPr>
       </w:pPr>
-      <w:bookmarkStart w:id="9" w:name="_Toc505674013"/>
+      <w:bookmarkStart w:id="9" w:name="_Toc505933823"/>
       <w:r>
         <w:rPr>
           <w:lang w:val="nl-NL"/>
         </w:rPr>
+        <w:lastRenderedPageBreak/>
         <w:t>- Verwijderen van favorieten</w:t>
       </w:r>
       <w:bookmarkEnd w:id="9"/>
@@ -2638,7 +2219,7 @@
           <w:lang w:val="nl-NL"/>
         </w:rPr>
       </w:pPr>
-      <w:bookmarkStart w:id="10" w:name="_Toc505674014"/>
+      <w:bookmarkStart w:id="10" w:name="_Toc505933824"/>
       <w:r>
         <w:rPr>
           <w:lang w:val="nl-NL"/>
@@ -2668,7 +2249,7 @@
           <w:lang w:val="nl-NL"/>
         </w:rPr>
       </w:pPr>
-      <w:bookmarkStart w:id="11" w:name="_Toc505674015"/>
+      <w:bookmarkStart w:id="11" w:name="_Toc505933825"/>
       <w:r>
         <w:rPr>
           <w:lang w:val="nl-NL"/>
@@ -2685,7 +2266,7 @@
           <w:lang w:val="nl-NL"/>
         </w:rPr>
       </w:pPr>
-      <w:bookmarkStart w:id="12" w:name="_Toc505674016"/>
+      <w:bookmarkStart w:id="12" w:name="_Toc505933826"/>
       <w:r>
         <w:rPr>
           <w:lang w:val="nl-NL"/>
@@ -2716,7 +2297,7 @@
           <w:lang w:val="nl-NL"/>
         </w:rPr>
       </w:pPr>
-      <w:bookmarkStart w:id="13" w:name="_Toc505674017"/>
+      <w:bookmarkStart w:id="13" w:name="_Toc505933827"/>
       <w:r>
         <w:rPr>
           <w:lang w:val="nl-NL"/>
@@ -2759,12 +2340,48 @@
     </w:p>
     <w:p>
       <w:pPr>
+        <w:spacing w:line="259" w:lineRule="auto"/>
+        <w:rPr>
+          <w:rFonts w:asciiTheme="majorHAnsi" w:eastAsiaTheme="majorEastAsia" w:hAnsiTheme="majorHAnsi" w:cstheme="majorBidi"/>
+          <w:color w:val="2F5496" w:themeColor="accent1" w:themeShade="BF"/>
+          <w:sz w:val="32"/>
+          <w:szCs w:val="32"/>
+          <w:lang w:val="nl-NL"/>
+        </w:rPr>
+      </w:pPr>
+    </w:p>
+    <w:p>
+      <w:pPr>
+        <w:spacing w:line="259" w:lineRule="auto"/>
+        <w:rPr>
+          <w:rFonts w:asciiTheme="majorHAnsi" w:eastAsiaTheme="majorEastAsia" w:hAnsiTheme="majorHAnsi" w:cstheme="majorBidi"/>
+          <w:color w:val="2F5496" w:themeColor="accent1" w:themeShade="BF"/>
+          <w:sz w:val="32"/>
+          <w:szCs w:val="32"/>
+          <w:lang w:val="nl-NL"/>
+        </w:rPr>
+      </w:pPr>
+    </w:p>
+    <w:p>
+      <w:pPr>
+        <w:spacing w:line="259" w:lineRule="auto"/>
+        <w:rPr>
+          <w:rFonts w:asciiTheme="majorHAnsi" w:eastAsiaTheme="majorEastAsia" w:hAnsiTheme="majorHAnsi" w:cstheme="majorBidi"/>
+          <w:color w:val="2F5496" w:themeColor="accent1" w:themeShade="BF"/>
+          <w:sz w:val="32"/>
+          <w:szCs w:val="32"/>
+          <w:lang w:val="nl-NL"/>
+        </w:rPr>
+      </w:pPr>
+    </w:p>
+    <w:p>
+      <w:pPr>
         <w:pStyle w:val="Kop1"/>
         <w:rPr>
           <w:lang w:val="nl-NL"/>
         </w:rPr>
       </w:pPr>
-      <w:bookmarkStart w:id="14" w:name="_Toc505674018"/>
+      <w:bookmarkStart w:id="14" w:name="_Toc505933828"/>
       <w:r>
         <w:rPr>
           <w:lang w:val="nl-NL"/>
@@ -2780,7 +2397,7 @@
           <w:lang w:val="nl-NL"/>
         </w:rPr>
       </w:pPr>
-      <w:bookmarkStart w:id="15" w:name="_Toc505674019"/>
+      <w:bookmarkStart w:id="15" w:name="_Toc505933829"/>
       <w:r>
         <w:rPr>
           <w:lang w:val="nl-NL"/>
@@ -2827,7 +2444,7 @@
           <w:lang w:val="nl-NL"/>
         </w:rPr>
       </w:pPr>
-      <w:bookmarkStart w:id="16" w:name="_Toc505674020"/>
+      <w:bookmarkStart w:id="16" w:name="_Toc505933830"/>
       <w:r>
         <w:rPr>
           <w:lang w:val="nl-NL"/>
@@ -2915,7 +2532,8 @@
       </w:pPr>
     </w:p>
     <w:sectPr>
-      <w:pgSz w:w="12240" w:h="15840"/>
+      <w:footerReference w:type="default" r:id="rId12"/>
+      <w:pgSz w:w="12240" w:h="15840" w:code="1"/>
       <w:pgMar w:top="1440" w:right="1440" w:bottom="1440" w:left="1440" w:header="720" w:footer="720" w:gutter="0"/>
       <w:pgNumType w:start="0"/>
       <w:cols w:space="720"/>
@@ -2924,6 +2542,101 @@
     </w:sectPr>
   </w:body>
 </w:document>
+</file>
+
+<file path=word/endnotes.xml><?xml version="1.0" encoding="utf-8"?>
+<w:endnotes xmlns:wpc="http://schemas.microsoft.com/office/word/2010/wordprocessingCanvas" xmlns:mc="http://schemas.openxmlformats.org/markup-compatibility/2006" xmlns:o="urn:schemas-microsoft-com:office:office" xmlns:r="http://schemas.openxmlformats.org/officeDocument/2006/relationships" xmlns:m="http://schemas.openxmlformats.org/officeDocument/2006/math" xmlns:v="urn:schemas-microsoft-com:vml" xmlns:wp14="http://schemas.microsoft.com/office/word/2010/wordprocessingDrawing" xmlns:wp="http://schemas.openxmlformats.org/drawingml/2006/wordprocessingDrawing" xmlns:w10="urn:schemas-microsoft-com:office:word" xmlns:w="http://schemas.openxmlformats.org/wordprocessingml/2006/main" xmlns:w14="http://schemas.microsoft.com/office/word/2010/wordml" xmlns:w15="http://schemas.microsoft.com/office/word/2012/wordml" xmlns:wpg="http://schemas.microsoft.com/office/word/2010/wordprocessingGroup" xmlns:wpi="http://schemas.microsoft.com/office/word/2010/wordprocessingInk" xmlns:wne="http://schemas.microsoft.com/office/word/2006/wordml" xmlns:wps="http://schemas.microsoft.com/office/word/2010/wordprocessingShape" mc:Ignorable="w14 w15 wp14">
+  <w:endnote w:type="separator" w:id="-1">
+    <w:p>
+      <w:pPr>
+        <w:spacing w:after="0" w:line="240" w:lineRule="auto"/>
+      </w:pPr>
+      <w:r>
+        <w:separator/>
+      </w:r>
+    </w:p>
+  </w:endnote>
+  <w:endnote w:type="continuationSeparator" w:id="0">
+    <w:p>
+      <w:pPr>
+        <w:spacing w:after="0" w:line="240" w:lineRule="auto"/>
+      </w:pPr>
+      <w:r>
+        <w:continuationSeparator/>
+      </w:r>
+    </w:p>
+  </w:endnote>
+</w:endnotes>
+</file>
+
+<file path=word/footer1.xml><?xml version="1.0" encoding="utf-8"?>
+<w:ftr xmlns:wpc="http://schemas.microsoft.com/office/word/2010/wordprocessingCanvas" xmlns:mc="http://schemas.openxmlformats.org/markup-compatibility/2006" xmlns:o="urn:schemas-microsoft-com:office:office" xmlns:r="http://schemas.openxmlformats.org/officeDocument/2006/relationships" xmlns:m="http://schemas.openxmlformats.org/officeDocument/2006/math" xmlns:v="urn:schemas-microsoft-com:vml" xmlns:wp14="http://schemas.microsoft.com/office/word/2010/wordprocessingDrawing" xmlns:wp="http://schemas.openxmlformats.org/drawingml/2006/wordprocessingDrawing" xmlns:w10="urn:schemas-microsoft-com:office:word" xmlns:w="http://schemas.openxmlformats.org/wordprocessingml/2006/main" xmlns:w14="http://schemas.microsoft.com/office/word/2010/wordml" xmlns:w15="http://schemas.microsoft.com/office/word/2012/wordml" xmlns:wpg="http://schemas.microsoft.com/office/word/2010/wordprocessingGroup" xmlns:wpi="http://schemas.microsoft.com/office/word/2010/wordprocessingInk" xmlns:wne="http://schemas.microsoft.com/office/word/2006/wordml" xmlns:wps="http://schemas.microsoft.com/office/word/2010/wordprocessingShape" mc:Ignorable="w14 w15 wp14">
+  <w:sdt>
+    <w:sdtPr>
+      <w:id w:val="-314260293"/>
+      <w:docPartObj>
+        <w:docPartGallery w:val="Page Numbers (Bottom of Page)"/>
+        <w:docPartUnique/>
+      </w:docPartObj>
+    </w:sdtPr>
+    <w:sdtContent>
+      <w:p>
+        <w:pPr>
+          <w:pStyle w:val="Voettekst"/>
+        </w:pPr>
+        <w:r>
+          <w:fldChar w:fldCharType="begin"/>
+        </w:r>
+        <w:r>
+          <w:instrText>PAGE   \* MERGEFORMAT</w:instrText>
+        </w:r>
+        <w:r>
+          <w:fldChar w:fldCharType="separate"/>
+        </w:r>
+        <w:r>
+          <w:rPr>
+            <w:noProof/>
+            <w:lang w:val="nl-NL"/>
+          </w:rPr>
+          <w:t>3</w:t>
+        </w:r>
+        <w:r>
+          <w:fldChar w:fldCharType="end"/>
+        </w:r>
+      </w:p>
+    </w:sdtContent>
+  </w:sdt>
+  <w:p>
+    <w:pPr>
+      <w:pStyle w:val="Voettekst"/>
+    </w:pPr>
+  </w:p>
+</w:ftr>
+</file>
+
+<file path=word/footnotes.xml><?xml version="1.0" encoding="utf-8"?>
+<w:footnotes xmlns:wpc="http://schemas.microsoft.com/office/word/2010/wordprocessingCanvas" xmlns:mc="http://schemas.openxmlformats.org/markup-compatibility/2006" xmlns:o="urn:schemas-microsoft-com:office:office" xmlns:r="http://schemas.openxmlformats.org/officeDocument/2006/relationships" xmlns:m="http://schemas.openxmlformats.org/officeDocument/2006/math" xmlns:v="urn:schemas-microsoft-com:vml" xmlns:wp14="http://schemas.microsoft.com/office/word/2010/wordprocessingDrawing" xmlns:wp="http://schemas.openxmlformats.org/drawingml/2006/wordprocessingDrawing" xmlns:w10="urn:schemas-microsoft-com:office:word" xmlns:w="http://schemas.openxmlformats.org/wordprocessingml/2006/main" xmlns:w14="http://schemas.microsoft.com/office/word/2010/wordml" xmlns:w15="http://schemas.microsoft.com/office/word/2012/wordml" xmlns:wpg="http://schemas.microsoft.com/office/word/2010/wordprocessingGroup" xmlns:wpi="http://schemas.microsoft.com/office/word/2010/wordprocessingInk" xmlns:wne="http://schemas.microsoft.com/office/word/2006/wordml" xmlns:wps="http://schemas.microsoft.com/office/word/2010/wordprocessingShape" mc:Ignorable="w14 w15 wp14">
+  <w:footnote w:type="separator" w:id="-1">
+    <w:p>
+      <w:pPr>
+        <w:spacing w:after="0" w:line="240" w:lineRule="auto"/>
+      </w:pPr>
+      <w:r>
+        <w:separator/>
+      </w:r>
+    </w:p>
+  </w:footnote>
+  <w:footnote w:type="continuationSeparator" w:id="0">
+    <w:p>
+      <w:pPr>
+        <w:spacing w:after="0" w:line="240" w:lineRule="auto"/>
+      </w:pPr>
+      <w:r>
+        <w:continuationSeparator/>
+      </w:r>
+    </w:p>
+  </w:footnote>
+</w:footnotes>
 </file>
 
 <file path=word/numbering.xml><?xml version="1.0" encoding="utf-8"?>
@@ -3763,6 +3476,126 @@
       </w:tcPr>
     </w:tblStylePr>
   </w:style>
+  <w:style w:type="table" w:styleId="Rastertabel4-Accent1">
+    <w:name w:val="Grid Table 4 Accent 1"/>
+    <w:basedOn w:val="Standaardtabel"/>
+    <w:uiPriority w:val="49"/>
+    <w:rsid w:val="00BE4F41"/>
+    <w:pPr>
+      <w:spacing w:after="0" w:line="240" w:lineRule="auto"/>
+    </w:pPr>
+    <w:tblPr>
+      <w:tblStyleRowBandSize w:val="1"/>
+      <w:tblStyleColBandSize w:val="1"/>
+      <w:tblBorders>
+        <w:top w:val="single" w:sz="4" w:space="0" w:color="8EAADB" w:themeColor="accent1" w:themeTint="99"/>
+        <w:left w:val="single" w:sz="4" w:space="0" w:color="8EAADB" w:themeColor="accent1" w:themeTint="99"/>
+        <w:bottom w:val="single" w:sz="4" w:space="0" w:color="8EAADB" w:themeColor="accent1" w:themeTint="99"/>
+        <w:right w:val="single" w:sz="4" w:space="0" w:color="8EAADB" w:themeColor="accent1" w:themeTint="99"/>
+        <w:insideH w:val="single" w:sz="4" w:space="0" w:color="8EAADB" w:themeColor="accent1" w:themeTint="99"/>
+        <w:insideV w:val="single" w:sz="4" w:space="0" w:color="8EAADB" w:themeColor="accent1" w:themeTint="99"/>
+      </w:tblBorders>
+    </w:tblPr>
+    <w:tblStylePr w:type="firstRow">
+      <w:rPr>
+        <w:b/>
+        <w:bCs/>
+        <w:color w:val="FFFFFF" w:themeColor="background1"/>
+      </w:rPr>
+      <w:tblPr/>
+      <w:tcPr>
+        <w:tcBorders>
+          <w:top w:val="single" w:sz="4" w:space="0" w:color="4472C4" w:themeColor="accent1"/>
+          <w:left w:val="single" w:sz="4" w:space="0" w:color="4472C4" w:themeColor="accent1"/>
+          <w:bottom w:val="single" w:sz="4" w:space="0" w:color="4472C4" w:themeColor="accent1"/>
+          <w:right w:val="single" w:sz="4" w:space="0" w:color="4472C4" w:themeColor="accent1"/>
+          <w:insideH w:val="nil"/>
+          <w:insideV w:val="nil"/>
+        </w:tcBorders>
+        <w:shd w:val="clear" w:color="auto" w:fill="4472C4" w:themeFill="accent1"/>
+      </w:tcPr>
+    </w:tblStylePr>
+    <w:tblStylePr w:type="lastRow">
+      <w:rPr>
+        <w:b/>
+        <w:bCs/>
+      </w:rPr>
+      <w:tblPr/>
+      <w:tcPr>
+        <w:tcBorders>
+          <w:top w:val="double" w:sz="4" w:space="0" w:color="4472C4" w:themeColor="accent1"/>
+        </w:tcBorders>
+      </w:tcPr>
+    </w:tblStylePr>
+    <w:tblStylePr w:type="firstCol">
+      <w:rPr>
+        <w:b/>
+        <w:bCs/>
+      </w:rPr>
+    </w:tblStylePr>
+    <w:tblStylePr w:type="lastCol">
+      <w:rPr>
+        <w:b/>
+        <w:bCs/>
+      </w:rPr>
+    </w:tblStylePr>
+    <w:tblStylePr w:type="band1Vert">
+      <w:tblPr/>
+      <w:tcPr>
+        <w:shd w:val="clear" w:color="auto" w:fill="D9E2F3" w:themeFill="accent1" w:themeFillTint="33"/>
+      </w:tcPr>
+    </w:tblStylePr>
+    <w:tblStylePr w:type="band1Horz">
+      <w:tblPr/>
+      <w:tcPr>
+        <w:shd w:val="clear" w:color="auto" w:fill="D9E2F3" w:themeFill="accent1" w:themeFillTint="33"/>
+      </w:tcPr>
+    </w:tblStylePr>
+  </w:style>
+  <w:style w:type="paragraph" w:styleId="Koptekst">
+    <w:name w:val="header"/>
+    <w:basedOn w:val="Standaard"/>
+    <w:link w:val="KoptekstChar"/>
+    <w:uiPriority w:val="99"/>
+    <w:unhideWhenUsed/>
+    <w:rsid w:val="00414867"/>
+    <w:pPr>
+      <w:tabs>
+        <w:tab w:val="center" w:pos="4536"/>
+        <w:tab w:val="right" w:pos="9072"/>
+      </w:tabs>
+      <w:spacing w:after="0" w:line="240" w:lineRule="auto"/>
+    </w:pPr>
+  </w:style>
+  <w:style w:type="character" w:customStyle="1" w:styleId="KoptekstChar">
+    <w:name w:val="Koptekst Char"/>
+    <w:basedOn w:val="Standaardalinea-lettertype"/>
+    <w:link w:val="Koptekst"/>
+    <w:uiPriority w:val="99"/>
+    <w:rsid w:val="00414867"/>
+  </w:style>
+  <w:style w:type="paragraph" w:styleId="Voettekst">
+    <w:name w:val="footer"/>
+    <w:basedOn w:val="Standaard"/>
+    <w:link w:val="VoettekstChar"/>
+    <w:uiPriority w:val="99"/>
+    <w:unhideWhenUsed/>
+    <w:rsid w:val="00414867"/>
+    <w:pPr>
+      <w:tabs>
+        <w:tab w:val="center" w:pos="4536"/>
+        <w:tab w:val="right" w:pos="9072"/>
+      </w:tabs>
+      <w:spacing w:after="0" w:line="240" w:lineRule="auto"/>
+    </w:pPr>
+  </w:style>
+  <w:style w:type="character" w:customStyle="1" w:styleId="VoettekstChar">
+    <w:name w:val="Voettekst Char"/>
+    <w:basedOn w:val="Standaardalinea-lettertype"/>
+    <w:link w:val="Voettekst"/>
+    <w:uiPriority w:val="99"/>
+    <w:rsid w:val="00414867"/>
+  </w:style>
 </w:styles>
 </file>
 
@@ -3881,8 +3714,10 @@
   </w:compat>
   <w:rsids>
     <w:rsidRoot w:val="002A7B46"/>
+    <w:rsid w:val="000F0EB0"/>
     <w:rsid w:val="001707AB"/>
     <w:rsid w:val="00192118"/>
+    <w:rsid w:val="00226E17"/>
     <w:rsid w:val="002A7B46"/>
     <w:rsid w:val="004C04A7"/>
     <w:rsid w:val="00AD703C"/>
@@ -4675,7 +4510,7 @@
 </file>
 
 <file path=customXml/itemProps2.xml><?xml version="1.0" encoding="utf-8"?>
-<ds:datastoreItem xmlns:ds="http://schemas.openxmlformats.org/officeDocument/2006/customXml" ds:itemID="{DC71E7D8-F5CC-4D89-B95D-A5E214DCCD25}">
+<ds:datastoreItem xmlns:ds="http://schemas.openxmlformats.org/officeDocument/2006/customXml" ds:itemID="{06F09ADA-C192-40BD-A63A-FC0A5EFC51A2}">
   <ds:schemaRefs>
     <ds:schemaRef ds:uri="http://schemas.openxmlformats.org/officeDocument/2006/bibliography"/>
   </ds:schemaRefs>

</xml_diff>

<commit_message>
Added Klassediagram and Datadictionary and some other changes
</commit_message>
<xml_diff>
--- a/KT1/KT1.1/KT1.1.2 Hernieuwde Opdracht/Hernieuwde Opdracht v1.0.0.docx
+++ b/KT1/KT1.1/KT1.1.2 Hernieuwde Opdracht/Hernieuwde Opdracht v1.0.0.docx
@@ -185,9 +185,8 @@
                   <w:szCs w:val="28"/>
                   <w:lang w:val="nl-NL"/>
                 </w:rPr>
-                <w:t xml:space="preserve">Tim </w:t>
+                <w:t>Tim Reniers en</w:t>
               </w:r>
-              <w:proofErr w:type="spellStart"/>
               <w:r>
                 <w:rPr>
                   <w:color w:val="4472C4" w:themeColor="accent1"/>
@@ -195,17 +194,7 @@
                   <w:szCs w:val="28"/>
                   <w:lang w:val="nl-NL"/>
                 </w:rPr>
-                <w:t>Reniers</w:t>
-              </w:r>
-              <w:proofErr w:type="spellEnd"/>
-              <w:r>
-                <w:rPr>
-                  <w:color w:val="4472C4" w:themeColor="accent1"/>
-                  <w:sz w:val="28"/>
-                  <w:szCs w:val="28"/>
-                  <w:lang w:val="nl-NL"/>
-                </w:rPr>
-                <w:t>, Kenley Strik</w:t>
+                <w:t xml:space="preserve"> Kenley Strik</w:t>
               </w:r>
             </w:p>
           </w:sdtContent>
@@ -326,17 +315,7 @@
                                         <w:szCs w:val="28"/>
                                         <w:lang w:val="nl-NL"/>
                                       </w:rPr>
-                                      <w:t>6</w:t>
-                                    </w:r>
-                                    <w:r>
-                                      <w:rPr>
-                                        <w:caps/>
-                                        <w:color w:val="4472C4" w:themeColor="accent1"/>
-                                        <w:sz w:val="28"/>
-                                        <w:szCs w:val="28"/>
-                                        <w:lang w:val="nl-NL"/>
-                                      </w:rPr>
-                                      <w:t xml:space="preserve"> februari 2018</w:t>
+                                      <w:t>6 februari 2018</w:t>
                                     </w:r>
                                   </w:p>
                                 </w:sdtContent>
@@ -474,7 +453,6 @@
                               <w:calendar w:val="gregorian"/>
                             </w:date>
                           </w:sdtPr>
-                          <w:sdtEndPr/>
                           <w:sdtContent>
                             <w:p>
                               <w:pPr>
@@ -497,17 +475,7 @@
                                   <w:szCs w:val="28"/>
                                   <w:lang w:val="nl-NL"/>
                                 </w:rPr>
-                                <w:t>6</w:t>
-                              </w:r>
-                              <w:r>
-                                <w:rPr>
-                                  <w:caps/>
-                                  <w:color w:val="4472C4" w:themeColor="accent1"/>
-                                  <w:sz w:val="28"/>
-                                  <w:szCs w:val="28"/>
-                                  <w:lang w:val="nl-NL"/>
-                                </w:rPr>
-                                <w:t xml:space="preserve"> februari 2018</w:t>
+                                <w:t>6 februari 2018</w:t>
                               </w:r>
                             </w:p>
                           </w:sdtContent>
@@ -534,7 +502,6 @@
                               <w:dataBinding w:prefixMappings="xmlns:ns0='http://schemas.openxmlformats.org/officeDocument/2006/extended-properties' " w:xpath="/ns0:Properties[1]/ns0:Company[1]" w:storeItemID="{6668398D-A668-4E3E-A5EB-62B293D839F1}"/>
                               <w:text/>
                             </w:sdtPr>
-                            <w:sdtEndPr/>
                             <w:sdtContent>
                               <w:r>
                                 <w:rPr>
@@ -568,7 +535,6 @@
                               <w:dataBinding w:prefixMappings="xmlns:ns0='http://schemas.microsoft.com/office/2006/coverPageProps' " w:xpath="/ns0:CoverPageProperties[1]/ns0:CompanyAddress[1]" w:storeItemID="{55AF091B-3C7A-41E3-B477-F2FDAA23CFDA}"/>
                               <w:text/>
                             </w:sdtPr>
-                            <w:sdtEndPr/>
                             <w:sdtContent>
                               <w:r>
                                 <w:rPr>
@@ -679,8 +645,6 @@
             <w:br w:type="page"/>
           </w:r>
         </w:p>
-        <w:bookmarkStart w:id="0" w:name="_GoBack" w:displacedByCustomXml="next"/>
-        <w:bookmarkEnd w:id="0" w:displacedByCustomXml="next"/>
       </w:sdtContent>
     </w:sdt>
     <w:sdt>
@@ -732,7 +696,7 @@
           <w:r>
             <w:fldChar w:fldCharType="separate"/>
           </w:r>
-          <w:hyperlink w:anchor="_Toc505933815" w:history="1">
+          <w:hyperlink w:anchor="_Toc506803871" w:history="1">
             <w:r>
               <w:rPr>
                 <w:rStyle w:val="Hyperlink"/>
@@ -760,7 +724,7 @@
                 <w:noProof/>
                 <w:webHidden/>
               </w:rPr>
-              <w:instrText xml:space="preserve"> PAGEREF _Toc505933815 \h </w:instrText>
+              <w:instrText xml:space="preserve"> PAGEREF _Toc506803871 \h </w:instrText>
             </w:r>
             <w:r>
               <w:rPr>
@@ -803,7 +767,7 @@
               <w:lang w:val="nl-NL" w:eastAsia="nl-NL"/>
             </w:rPr>
           </w:pPr>
-          <w:hyperlink w:anchor="_Toc505933816" w:history="1">
+          <w:hyperlink w:anchor="_Toc506803872" w:history="1">
             <w:r>
               <w:rPr>
                 <w:rStyle w:val="Hyperlink"/>
@@ -831,7 +795,7 @@
                 <w:noProof/>
                 <w:webHidden/>
               </w:rPr>
-              <w:instrText xml:space="preserve"> PAGEREF _Toc505933816 \h </w:instrText>
+              <w:instrText xml:space="preserve"> PAGEREF _Toc506803872 \h </w:instrText>
             </w:r>
             <w:r>
               <w:rPr>
@@ -874,7 +838,7 @@
               <w:lang w:val="nl-NL" w:eastAsia="nl-NL"/>
             </w:rPr>
           </w:pPr>
-          <w:hyperlink w:anchor="_Toc505933817" w:history="1">
+          <w:hyperlink w:anchor="_Toc506803873" w:history="1">
             <w:r>
               <w:rPr>
                 <w:rStyle w:val="Hyperlink"/>
@@ -902,7 +866,7 @@
                 <w:noProof/>
                 <w:webHidden/>
               </w:rPr>
-              <w:instrText xml:space="preserve"> PAGEREF _Toc505933817 \h </w:instrText>
+              <w:instrText xml:space="preserve"> PAGEREF _Toc506803873 \h </w:instrText>
             </w:r>
             <w:r>
               <w:rPr>
@@ -922,7 +886,7 @@
                 <w:noProof/>
                 <w:webHidden/>
               </w:rPr>
-              <w:t>2</w:t>
+              <w:t>3</w:t>
             </w:r>
             <w:r>
               <w:rPr>
@@ -945,7 +909,7 @@
               <w:lang w:val="nl-NL" w:eastAsia="nl-NL"/>
             </w:rPr>
           </w:pPr>
-          <w:hyperlink w:anchor="_Toc505933818" w:history="1">
+          <w:hyperlink w:anchor="_Toc506803874" w:history="1">
             <w:r>
               <w:rPr>
                 <w:rStyle w:val="Hyperlink"/>
@@ -973,7 +937,7 @@
                 <w:noProof/>
                 <w:webHidden/>
               </w:rPr>
-              <w:instrText xml:space="preserve"> PAGEREF _Toc505933818 \h </w:instrText>
+              <w:instrText xml:space="preserve"> PAGEREF _Toc506803874 \h </w:instrText>
             </w:r>
             <w:r>
               <w:rPr>
@@ -993,7 +957,7 @@
                 <w:noProof/>
                 <w:webHidden/>
               </w:rPr>
-              <w:t>2</w:t>
+              <w:t>3</w:t>
             </w:r>
             <w:r>
               <w:rPr>
@@ -1016,7 +980,7 @@
               <w:lang w:val="nl-NL" w:eastAsia="nl-NL"/>
             </w:rPr>
           </w:pPr>
-          <w:hyperlink w:anchor="_Toc505933819" w:history="1">
+          <w:hyperlink w:anchor="_Toc506803875" w:history="1">
             <w:r>
               <w:rPr>
                 <w:rStyle w:val="Hyperlink"/>
@@ -1044,7 +1008,7 @@
                 <w:noProof/>
                 <w:webHidden/>
               </w:rPr>
-              <w:instrText xml:space="preserve"> PAGEREF _Toc505933819 \h </w:instrText>
+              <w:instrText xml:space="preserve"> PAGEREF _Toc506803875 \h </w:instrText>
             </w:r>
             <w:r>
               <w:rPr>
@@ -1064,7 +1028,7 @@
                 <w:noProof/>
                 <w:webHidden/>
               </w:rPr>
-              <w:t>2</w:t>
+              <w:t>3</w:t>
             </w:r>
             <w:r>
               <w:rPr>
@@ -1087,7 +1051,7 @@
               <w:lang w:val="nl-NL" w:eastAsia="nl-NL"/>
             </w:rPr>
           </w:pPr>
-          <w:hyperlink w:anchor="_Toc505933820" w:history="1">
+          <w:hyperlink w:anchor="_Toc506803876" w:history="1">
             <w:r>
               <w:rPr>
                 <w:rStyle w:val="Hyperlink"/>
@@ -1115,7 +1079,7 @@
                 <w:noProof/>
                 <w:webHidden/>
               </w:rPr>
-              <w:instrText xml:space="preserve"> PAGEREF _Toc505933820 \h </w:instrText>
+              <w:instrText xml:space="preserve"> PAGEREF _Toc506803876 \h </w:instrText>
             </w:r>
             <w:r>
               <w:rPr>
@@ -1135,7 +1099,7 @@
                 <w:noProof/>
                 <w:webHidden/>
               </w:rPr>
-              <w:t>2</w:t>
+              <w:t>3</w:t>
             </w:r>
             <w:r>
               <w:rPr>
@@ -1158,7 +1122,7 @@
               <w:lang w:val="nl-NL" w:eastAsia="nl-NL"/>
             </w:rPr>
           </w:pPr>
-          <w:hyperlink w:anchor="_Toc505933821" w:history="1">
+          <w:hyperlink w:anchor="_Toc506803877" w:history="1">
             <w:r>
               <w:rPr>
                 <w:rStyle w:val="Hyperlink"/>
@@ -1186,7 +1150,7 @@
                 <w:noProof/>
                 <w:webHidden/>
               </w:rPr>
-              <w:instrText xml:space="preserve"> PAGEREF _Toc505933821 \h </w:instrText>
+              <w:instrText xml:space="preserve"> PAGEREF _Toc506803877 \h </w:instrText>
             </w:r>
             <w:r>
               <w:rPr>
@@ -1206,7 +1170,7 @@
                 <w:noProof/>
                 <w:webHidden/>
               </w:rPr>
-              <w:t>2</w:t>
+              <w:t>3</w:t>
             </w:r>
             <w:r>
               <w:rPr>
@@ -1229,14 +1193,14 @@
               <w:lang w:val="nl-NL" w:eastAsia="nl-NL"/>
             </w:rPr>
           </w:pPr>
-          <w:hyperlink w:anchor="_Toc505933822" w:history="1">
+          <w:hyperlink w:anchor="_Toc506803878" w:history="1">
             <w:r>
               <w:rPr>
                 <w:rStyle w:val="Hyperlink"/>
                 <w:noProof/>
                 <w:lang w:val="nl-NL"/>
               </w:rPr>
-              <w:t>- Toevoegen aan favorieten</w:t>
+              <w:t>- Toevoegen aan Favorieten</w:t>
             </w:r>
             <w:r>
               <w:rPr>
@@ -1257,7 +1221,7 @@
                 <w:noProof/>
                 <w:webHidden/>
               </w:rPr>
-              <w:instrText xml:space="preserve"> PAGEREF _Toc505933822 \h </w:instrText>
+              <w:instrText xml:space="preserve"> PAGEREF _Toc506803878 \h </w:instrText>
             </w:r>
             <w:r>
               <w:rPr>
@@ -1277,7 +1241,7 @@
                 <w:noProof/>
                 <w:webHidden/>
               </w:rPr>
-              <w:t>2</w:t>
+              <w:t>3</w:t>
             </w:r>
             <w:r>
               <w:rPr>
@@ -1300,7 +1264,7 @@
               <w:lang w:val="nl-NL" w:eastAsia="nl-NL"/>
             </w:rPr>
           </w:pPr>
-          <w:hyperlink w:anchor="_Toc505933823" w:history="1">
+          <w:hyperlink w:anchor="_Toc506803879" w:history="1">
             <w:r>
               <w:rPr>
                 <w:rStyle w:val="Hyperlink"/>
@@ -1328,7 +1292,7 @@
                 <w:noProof/>
                 <w:webHidden/>
               </w:rPr>
-              <w:instrText xml:space="preserve"> PAGEREF _Toc505933823 \h </w:instrText>
+              <w:instrText xml:space="preserve"> PAGEREF _Toc506803879 \h </w:instrText>
             </w:r>
             <w:r>
               <w:rPr>
@@ -1371,7 +1335,7 @@
               <w:lang w:val="nl-NL" w:eastAsia="nl-NL"/>
             </w:rPr>
           </w:pPr>
-          <w:hyperlink w:anchor="_Toc505933824" w:history="1">
+          <w:hyperlink w:anchor="_Toc506803880" w:history="1">
             <w:r>
               <w:rPr>
                 <w:rStyle w:val="Hyperlink"/>
@@ -1399,7 +1363,7 @@
                 <w:noProof/>
                 <w:webHidden/>
               </w:rPr>
-              <w:instrText xml:space="preserve"> PAGEREF _Toc505933824 \h </w:instrText>
+              <w:instrText xml:space="preserve"> PAGEREF _Toc506803880 \h </w:instrText>
             </w:r>
             <w:r>
               <w:rPr>
@@ -1442,7 +1406,7 @@
               <w:lang w:val="nl-NL" w:eastAsia="nl-NL"/>
             </w:rPr>
           </w:pPr>
-          <w:hyperlink w:anchor="_Toc505933825" w:history="1">
+          <w:hyperlink w:anchor="_Toc506803881" w:history="1">
             <w:r>
               <w:rPr>
                 <w:rStyle w:val="Hyperlink"/>
@@ -1470,7 +1434,7 @@
                 <w:noProof/>
                 <w:webHidden/>
               </w:rPr>
-              <w:instrText xml:space="preserve"> PAGEREF _Toc505933825 \h </w:instrText>
+              <w:instrText xml:space="preserve"> PAGEREF _Toc506803881 \h </w:instrText>
             </w:r>
             <w:r>
               <w:rPr>
@@ -1513,7 +1477,7 @@
               <w:lang w:val="nl-NL" w:eastAsia="nl-NL"/>
             </w:rPr>
           </w:pPr>
-          <w:hyperlink w:anchor="_Toc505933826" w:history="1">
+          <w:hyperlink w:anchor="_Toc506803882" w:history="1">
             <w:r>
               <w:rPr>
                 <w:rStyle w:val="Hyperlink"/>
@@ -1541,7 +1505,7 @@
                 <w:noProof/>
                 <w:webHidden/>
               </w:rPr>
-              <w:instrText xml:space="preserve"> PAGEREF _Toc505933826 \h </w:instrText>
+              <w:instrText xml:space="preserve"> PAGEREF _Toc506803882 \h </w:instrText>
             </w:r>
             <w:r>
               <w:rPr>
@@ -1584,7 +1548,7 @@
               <w:lang w:val="nl-NL" w:eastAsia="nl-NL"/>
             </w:rPr>
           </w:pPr>
-          <w:hyperlink w:anchor="_Toc505933827" w:history="1">
+          <w:hyperlink w:anchor="_Toc506803883" w:history="1">
             <w:r>
               <w:rPr>
                 <w:rStyle w:val="Hyperlink"/>
@@ -1612,7 +1576,7 @@
                 <w:noProof/>
                 <w:webHidden/>
               </w:rPr>
-              <w:instrText xml:space="preserve"> PAGEREF _Toc505933827 \h </w:instrText>
+              <w:instrText xml:space="preserve"> PAGEREF _Toc506803883 \h </w:instrText>
             </w:r>
             <w:r>
               <w:rPr>
@@ -1633,6 +1597,432 @@
                 <w:webHidden/>
               </w:rPr>
               <w:t>3</w:t>
+            </w:r>
+            <w:r>
+              <w:rPr>
+                <w:noProof/>
+                <w:webHidden/>
+              </w:rPr>
+              <w:fldChar w:fldCharType="end"/>
+            </w:r>
+          </w:hyperlink>
+        </w:p>
+        <w:p>
+          <w:pPr>
+            <w:pStyle w:val="Inhopg2"/>
+            <w:tabs>
+              <w:tab w:val="right" w:leader="dot" w:pos="9350"/>
+            </w:tabs>
+            <w:rPr>
+              <w:rFonts w:eastAsiaTheme="minorEastAsia"/>
+              <w:noProof/>
+              <w:lang w:val="nl-NL" w:eastAsia="nl-NL"/>
+            </w:rPr>
+          </w:pPr>
+          <w:hyperlink w:anchor="_Toc506803884" w:history="1">
+            <w:r>
+              <w:rPr>
+                <w:rStyle w:val="Hyperlink"/>
+                <w:noProof/>
+                <w:lang w:val="nl-NL"/>
+              </w:rPr>
+              <w:t>Other</w:t>
+            </w:r>
+            <w:r>
+              <w:rPr>
+                <w:noProof/>
+                <w:webHidden/>
+              </w:rPr>
+              <w:tab/>
+            </w:r>
+            <w:r>
+              <w:rPr>
+                <w:noProof/>
+                <w:webHidden/>
+              </w:rPr>
+              <w:fldChar w:fldCharType="begin"/>
+            </w:r>
+            <w:r>
+              <w:rPr>
+                <w:noProof/>
+                <w:webHidden/>
+              </w:rPr>
+              <w:instrText xml:space="preserve"> PAGEREF _Toc506803884 \h </w:instrText>
+            </w:r>
+            <w:r>
+              <w:rPr>
+                <w:noProof/>
+                <w:webHidden/>
+              </w:rPr>
+            </w:r>
+            <w:r>
+              <w:rPr>
+                <w:noProof/>
+                <w:webHidden/>
+              </w:rPr>
+              <w:fldChar w:fldCharType="separate"/>
+            </w:r>
+            <w:r>
+              <w:rPr>
+                <w:noProof/>
+                <w:webHidden/>
+              </w:rPr>
+              <w:t>4</w:t>
+            </w:r>
+            <w:r>
+              <w:rPr>
+                <w:noProof/>
+                <w:webHidden/>
+              </w:rPr>
+              <w:fldChar w:fldCharType="end"/>
+            </w:r>
+          </w:hyperlink>
+        </w:p>
+        <w:p>
+          <w:pPr>
+            <w:pStyle w:val="Inhopg3"/>
+            <w:tabs>
+              <w:tab w:val="right" w:leader="dot" w:pos="9350"/>
+            </w:tabs>
+            <w:rPr>
+              <w:rFonts w:eastAsiaTheme="minorEastAsia"/>
+              <w:noProof/>
+              <w:lang w:val="nl-NL" w:eastAsia="nl-NL"/>
+            </w:rPr>
+          </w:pPr>
+          <w:hyperlink w:anchor="_Toc506803885" w:history="1">
+            <w:r>
+              <w:rPr>
+                <w:rStyle w:val="Hyperlink"/>
+                <w:noProof/>
+                <w:lang w:val="nl-NL"/>
+              </w:rPr>
+              <w:t>- Multiple platform support</w:t>
+            </w:r>
+            <w:r>
+              <w:rPr>
+                <w:noProof/>
+                <w:webHidden/>
+              </w:rPr>
+              <w:tab/>
+            </w:r>
+            <w:r>
+              <w:rPr>
+                <w:noProof/>
+                <w:webHidden/>
+              </w:rPr>
+              <w:fldChar w:fldCharType="begin"/>
+            </w:r>
+            <w:r>
+              <w:rPr>
+                <w:noProof/>
+                <w:webHidden/>
+              </w:rPr>
+              <w:instrText xml:space="preserve"> PAGEREF _Toc506803885 \h </w:instrText>
+            </w:r>
+            <w:r>
+              <w:rPr>
+                <w:noProof/>
+                <w:webHidden/>
+              </w:rPr>
+            </w:r>
+            <w:r>
+              <w:rPr>
+                <w:noProof/>
+                <w:webHidden/>
+              </w:rPr>
+              <w:fldChar w:fldCharType="separate"/>
+            </w:r>
+            <w:r>
+              <w:rPr>
+                <w:noProof/>
+                <w:webHidden/>
+              </w:rPr>
+              <w:t>4</w:t>
+            </w:r>
+            <w:r>
+              <w:rPr>
+                <w:noProof/>
+                <w:webHidden/>
+              </w:rPr>
+              <w:fldChar w:fldCharType="end"/>
+            </w:r>
+          </w:hyperlink>
+        </w:p>
+        <w:p>
+          <w:pPr>
+            <w:pStyle w:val="Inhopg3"/>
+            <w:tabs>
+              <w:tab w:val="right" w:leader="dot" w:pos="9350"/>
+            </w:tabs>
+            <w:rPr>
+              <w:rFonts w:eastAsiaTheme="minorEastAsia"/>
+              <w:noProof/>
+              <w:lang w:val="nl-NL" w:eastAsia="nl-NL"/>
+            </w:rPr>
+          </w:pPr>
+          <w:hyperlink w:anchor="_Toc506803886" w:history="1">
+            <w:r>
+              <w:rPr>
+                <w:rStyle w:val="Hyperlink"/>
+                <w:noProof/>
+                <w:lang w:val="nl-NL"/>
+              </w:rPr>
+              <w:t>- Tabled support</w:t>
+            </w:r>
+            <w:r>
+              <w:rPr>
+                <w:noProof/>
+                <w:webHidden/>
+              </w:rPr>
+              <w:tab/>
+            </w:r>
+            <w:r>
+              <w:rPr>
+                <w:noProof/>
+                <w:webHidden/>
+              </w:rPr>
+              <w:fldChar w:fldCharType="begin"/>
+            </w:r>
+            <w:r>
+              <w:rPr>
+                <w:noProof/>
+                <w:webHidden/>
+              </w:rPr>
+              <w:instrText xml:space="preserve"> PAGEREF _Toc506803886 \h </w:instrText>
+            </w:r>
+            <w:r>
+              <w:rPr>
+                <w:noProof/>
+                <w:webHidden/>
+              </w:rPr>
+            </w:r>
+            <w:r>
+              <w:rPr>
+                <w:noProof/>
+                <w:webHidden/>
+              </w:rPr>
+              <w:fldChar w:fldCharType="separate"/>
+            </w:r>
+            <w:r>
+              <w:rPr>
+                <w:noProof/>
+                <w:webHidden/>
+              </w:rPr>
+              <w:t>4</w:t>
+            </w:r>
+            <w:r>
+              <w:rPr>
+                <w:noProof/>
+                <w:webHidden/>
+              </w:rPr>
+              <w:fldChar w:fldCharType="end"/>
+            </w:r>
+          </w:hyperlink>
+        </w:p>
+        <w:p>
+          <w:pPr>
+            <w:pStyle w:val="Inhopg3"/>
+            <w:tabs>
+              <w:tab w:val="right" w:leader="dot" w:pos="9350"/>
+            </w:tabs>
+            <w:rPr>
+              <w:rFonts w:eastAsiaTheme="minorEastAsia"/>
+              <w:noProof/>
+              <w:lang w:val="nl-NL" w:eastAsia="nl-NL"/>
+            </w:rPr>
+          </w:pPr>
+          <w:hyperlink w:anchor="_Toc506803887" w:history="1">
+            <w:r>
+              <w:rPr>
+                <w:rStyle w:val="Hyperlink"/>
+                <w:noProof/>
+                <w:lang w:val="nl-NL"/>
+              </w:rPr>
+              <w:t>- Hamburger menu</w:t>
+            </w:r>
+            <w:r>
+              <w:rPr>
+                <w:noProof/>
+                <w:webHidden/>
+              </w:rPr>
+              <w:tab/>
+            </w:r>
+            <w:r>
+              <w:rPr>
+                <w:noProof/>
+                <w:webHidden/>
+              </w:rPr>
+              <w:fldChar w:fldCharType="begin"/>
+            </w:r>
+            <w:r>
+              <w:rPr>
+                <w:noProof/>
+                <w:webHidden/>
+              </w:rPr>
+              <w:instrText xml:space="preserve"> PAGEREF _Toc506803887 \h </w:instrText>
+            </w:r>
+            <w:r>
+              <w:rPr>
+                <w:noProof/>
+                <w:webHidden/>
+              </w:rPr>
+            </w:r>
+            <w:r>
+              <w:rPr>
+                <w:noProof/>
+                <w:webHidden/>
+              </w:rPr>
+              <w:fldChar w:fldCharType="separate"/>
+            </w:r>
+            <w:r>
+              <w:rPr>
+                <w:noProof/>
+                <w:webHidden/>
+              </w:rPr>
+              <w:t>4</w:t>
+            </w:r>
+            <w:r>
+              <w:rPr>
+                <w:noProof/>
+                <w:webHidden/>
+              </w:rPr>
+              <w:fldChar w:fldCharType="end"/>
+            </w:r>
+          </w:hyperlink>
+        </w:p>
+        <w:p>
+          <w:pPr>
+            <w:pStyle w:val="Inhopg3"/>
+            <w:tabs>
+              <w:tab w:val="right" w:leader="dot" w:pos="9350"/>
+            </w:tabs>
+            <w:rPr>
+              <w:rFonts w:eastAsiaTheme="minorEastAsia"/>
+              <w:noProof/>
+              <w:lang w:val="nl-NL" w:eastAsia="nl-NL"/>
+            </w:rPr>
+          </w:pPr>
+          <w:hyperlink w:anchor="_Toc506803888" w:history="1">
+            <w:r>
+              <w:rPr>
+                <w:rStyle w:val="Hyperlink"/>
+                <w:noProof/>
+                <w:lang w:val="nl-NL"/>
+              </w:rPr>
+              <w:t>- Simplistisch ontwerp</w:t>
+            </w:r>
+            <w:r>
+              <w:rPr>
+                <w:noProof/>
+                <w:webHidden/>
+              </w:rPr>
+              <w:tab/>
+            </w:r>
+            <w:r>
+              <w:rPr>
+                <w:noProof/>
+                <w:webHidden/>
+              </w:rPr>
+              <w:fldChar w:fldCharType="begin"/>
+            </w:r>
+            <w:r>
+              <w:rPr>
+                <w:noProof/>
+                <w:webHidden/>
+              </w:rPr>
+              <w:instrText xml:space="preserve"> PAGEREF _Toc506803888 \h </w:instrText>
+            </w:r>
+            <w:r>
+              <w:rPr>
+                <w:noProof/>
+                <w:webHidden/>
+              </w:rPr>
+            </w:r>
+            <w:r>
+              <w:rPr>
+                <w:noProof/>
+                <w:webHidden/>
+              </w:rPr>
+              <w:fldChar w:fldCharType="separate"/>
+            </w:r>
+            <w:r>
+              <w:rPr>
+                <w:noProof/>
+                <w:webHidden/>
+              </w:rPr>
+              <w:t>4</w:t>
+            </w:r>
+            <w:r>
+              <w:rPr>
+                <w:noProof/>
+                <w:webHidden/>
+              </w:rPr>
+              <w:fldChar w:fldCharType="end"/>
+            </w:r>
+          </w:hyperlink>
+        </w:p>
+        <w:p>
+          <w:pPr>
+            <w:pStyle w:val="Inhopg3"/>
+            <w:tabs>
+              <w:tab w:val="right" w:leader="dot" w:pos="9350"/>
+            </w:tabs>
+            <w:rPr>
+              <w:rFonts w:eastAsiaTheme="minorEastAsia"/>
+              <w:noProof/>
+              <w:lang w:val="nl-NL" w:eastAsia="nl-NL"/>
+            </w:rPr>
+          </w:pPr>
+          <w:hyperlink w:anchor="_Toc506803889" w:history="1">
+            <w:r>
+              <w:rPr>
+                <w:rStyle w:val="Hyperlink"/>
+                <w:noProof/>
+                <w:lang w:val="nl-NL"/>
+              </w:rPr>
+              <w:t>- Huisstijl van het bedrijf</w:t>
+            </w:r>
+            <w:r>
+              <w:rPr>
+                <w:noProof/>
+                <w:webHidden/>
+              </w:rPr>
+              <w:tab/>
+            </w:r>
+            <w:r>
+              <w:rPr>
+                <w:noProof/>
+                <w:webHidden/>
+              </w:rPr>
+              <w:fldChar w:fldCharType="begin"/>
+            </w:r>
+            <w:r>
+              <w:rPr>
+                <w:noProof/>
+                <w:webHidden/>
+              </w:rPr>
+              <w:instrText xml:space="preserve"> PAGEREF _Toc506803889 \h </w:instrText>
+            </w:r>
+            <w:r>
+              <w:rPr>
+                <w:noProof/>
+                <w:webHidden/>
+              </w:rPr>
+            </w:r>
+            <w:r>
+              <w:rPr>
+                <w:noProof/>
+                <w:webHidden/>
+              </w:rPr>
+              <w:fldChar w:fldCharType="separate"/>
+            </w:r>
+            <w:r>
+              <w:rPr>
+                <w:noProof/>
+                <w:webHidden/>
+              </w:rPr>
+              <w:t>4</w:t>
             </w:r>
             <w:r>
               <w:rPr>
@@ -1655,7 +2045,7 @@
               <w:lang w:val="nl-NL" w:eastAsia="nl-NL"/>
             </w:rPr>
           </w:pPr>
-          <w:hyperlink w:anchor="_Toc505933828" w:history="1">
+          <w:hyperlink w:anchor="_Toc506803890" w:history="1">
             <w:r>
               <w:rPr>
                 <w:rStyle w:val="Hyperlink"/>
@@ -1683,7 +2073,7 @@
                 <w:noProof/>
                 <w:webHidden/>
               </w:rPr>
-              <w:instrText xml:space="preserve"> PAGEREF _Toc505933828 \h </w:instrText>
+              <w:instrText xml:space="preserve"> PAGEREF _Toc506803890 \h </w:instrText>
             </w:r>
             <w:r>
               <w:rPr>
@@ -1703,166 +2093,7 @@
                 <w:noProof/>
                 <w:webHidden/>
               </w:rPr>
-              <w:t>3</w:t>
-            </w:r>
-            <w:r>
-              <w:rPr>
-                <w:noProof/>
-                <w:webHidden/>
-              </w:rPr>
-              <w:fldChar w:fldCharType="end"/>
-            </w:r>
-          </w:hyperlink>
-        </w:p>
-        <w:p>
-          <w:pPr>
-            <w:pStyle w:val="Inhopg2"/>
-            <w:tabs>
-              <w:tab w:val="right" w:leader="dot" w:pos="9350"/>
-            </w:tabs>
-            <w:rPr>
-              <w:rFonts w:eastAsiaTheme="minorEastAsia"/>
-              <w:noProof/>
-              <w:lang w:val="nl-NL" w:eastAsia="nl-NL"/>
-            </w:rPr>
-          </w:pPr>
-          <w:hyperlink w:anchor="_Toc505933829" w:history="1">
-            <w:r>
-              <w:rPr>
-                <w:rStyle w:val="Hyperlink"/>
-                <w:noProof/>
-                <w:lang w:val="nl-NL"/>
-              </w:rPr>
-              <w:t>Peter strik</w:t>
-            </w:r>
-            <w:r>
-              <w:rPr>
-                <w:noProof/>
-                <w:webHidden/>
-              </w:rPr>
-              <w:tab/>
-            </w:r>
-            <w:r>
-              <w:rPr>
-                <w:noProof/>
-                <w:webHidden/>
-              </w:rPr>
-              <w:fldChar w:fldCharType="begin"/>
-            </w:r>
-            <w:r>
-              <w:rPr>
-                <w:noProof/>
-                <w:webHidden/>
-              </w:rPr>
-              <w:instrText xml:space="preserve"> PAGEREF _Toc505933829 \h </w:instrText>
-            </w:r>
-            <w:r>
-              <w:rPr>
-                <w:noProof/>
-                <w:webHidden/>
-              </w:rPr>
-            </w:r>
-            <w:r>
-              <w:rPr>
-                <w:noProof/>
-                <w:webHidden/>
-              </w:rPr>
-              <w:fldChar w:fldCharType="separate"/>
-            </w:r>
-            <w:r>
-              <w:rPr>
-                <w:noProof/>
-                <w:webHidden/>
-              </w:rPr>
-              <w:t>3</w:t>
-            </w:r>
-            <w:r>
-              <w:rPr>
-                <w:noProof/>
-                <w:webHidden/>
-              </w:rPr>
-              <w:fldChar w:fldCharType="end"/>
-            </w:r>
-          </w:hyperlink>
-        </w:p>
-        <w:p>
-          <w:pPr>
-            <w:pStyle w:val="Inhopg2"/>
-            <w:tabs>
-              <w:tab w:val="left" w:pos="1540"/>
-              <w:tab w:val="right" w:leader="dot" w:pos="9350"/>
-            </w:tabs>
-            <w:rPr>
-              <w:rFonts w:eastAsiaTheme="minorEastAsia"/>
-              <w:noProof/>
-              <w:lang w:val="nl-NL" w:eastAsia="nl-NL"/>
-            </w:rPr>
-          </w:pPr>
-          <w:hyperlink w:anchor="_Toc505933830" w:history="1">
-            <w:r>
-              <w:rPr>
-                <w:rStyle w:val="Hyperlink"/>
-                <w:noProof/>
-                <w:lang w:val="nl-NL"/>
-              </w:rPr>
-              <w:t>Tim Reniers</w:t>
-            </w:r>
-            <w:r>
-              <w:rPr>
-                <w:rFonts w:eastAsiaTheme="minorEastAsia"/>
-                <w:noProof/>
-                <w:lang w:val="nl-NL" w:eastAsia="nl-NL"/>
-              </w:rPr>
-              <w:tab/>
-            </w:r>
-            <w:r>
-              <w:rPr>
-                <w:rStyle w:val="Hyperlink"/>
-                <w:noProof/>
-                <w:lang w:val="nl-NL"/>
-              </w:rPr>
-              <w:t xml:space="preserve">    Kenley Strik</w:t>
-            </w:r>
-            <w:r>
-              <w:rPr>
-                <w:noProof/>
-                <w:webHidden/>
-              </w:rPr>
-              <w:tab/>
-            </w:r>
-            <w:r>
-              <w:rPr>
-                <w:noProof/>
-                <w:webHidden/>
-              </w:rPr>
-              <w:fldChar w:fldCharType="begin"/>
-            </w:r>
-            <w:r>
-              <w:rPr>
-                <w:noProof/>
-                <w:webHidden/>
-              </w:rPr>
-              <w:instrText xml:space="preserve"> PAGEREF _Toc505933830 \h </w:instrText>
-            </w:r>
-            <w:r>
-              <w:rPr>
-                <w:noProof/>
-                <w:webHidden/>
-              </w:rPr>
-            </w:r>
-            <w:r>
-              <w:rPr>
-                <w:noProof/>
-                <w:webHidden/>
-              </w:rPr>
-              <w:fldChar w:fldCharType="separate"/>
-            </w:r>
-            <w:r>
-              <w:rPr>
-                <w:noProof/>
-                <w:webHidden/>
-              </w:rPr>
-              <w:t>3</w:t>
+              <w:t>4</w:t>
             </w:r>
             <w:r>
               <w:rPr>
@@ -1910,7 +2141,7 @@
           <w:lang w:val="nl-NL"/>
         </w:rPr>
       </w:pPr>
-      <w:bookmarkStart w:id="1" w:name="_Toc505933815"/>
+      <w:bookmarkStart w:id="0" w:name="_Toc506803871"/>
       <w:r>
         <w:rPr>
           <w:lang w:val="nl-NL"/>
@@ -1918,48 +2149,60 @@
         <w:lastRenderedPageBreak/>
         <w:t>Inleiding</w:t>
       </w:r>
+      <w:bookmarkEnd w:id="0"/>
+    </w:p>
+    <w:p>
+      <w:pPr>
+        <w:rPr>
+          <w:lang w:val="nl-NL"/>
+        </w:rPr>
+      </w:pPr>
+      <w:r>
+        <w:rPr>
+          <w:lang w:val="nl-NL"/>
+        </w:rPr>
+        <w:t>In dit document zal je een omschrijving vinden van elke functie die in de applicatie moet worden verwerkt</w:t>
+      </w:r>
+      <w:r>
+        <w:rPr>
+          <w:lang w:val="nl-NL"/>
+        </w:rPr>
+        <w:t>.</w:t>
+      </w:r>
+      <w:r>
+        <w:rPr>
+          <w:lang w:val="nl-NL"/>
+        </w:rPr>
+        <w:t xml:space="preserve"> Hier zal </w:t>
+      </w:r>
+      <w:r>
+        <w:rPr>
+          <w:lang w:val="nl-NL"/>
+        </w:rPr>
+        <w:t>bij</w:t>
+      </w:r>
+      <w:r>
+        <w:rPr>
+          <w:lang w:val="nl-NL"/>
+        </w:rPr>
+        <w:t>staan wat het doet en wat hiermee de bedoeling is.</w:t>
+      </w:r>
+    </w:p>
+    <w:p>
+      <w:pPr>
+        <w:pStyle w:val="Kop1"/>
+        <w:rPr>
+          <w:lang w:val="nl-NL"/>
+        </w:rPr>
+      </w:pPr>
+      <w:bookmarkStart w:id="1" w:name="_Toc506803872"/>
+      <w:r>
+        <w:rPr>
+          <w:lang w:val="nl-NL"/>
+        </w:rPr>
+        <w:t>Moscow</w:t>
+      </w:r>
       <w:bookmarkEnd w:id="1"/>
-    </w:p>
-    <w:p>
-      <w:pPr>
-        <w:rPr>
-          <w:lang w:val="nl-NL"/>
-        </w:rPr>
-      </w:pPr>
-      <w:r>
-        <w:rPr>
-          <w:lang w:val="nl-NL"/>
-        </w:rPr>
-        <w:t>In dit document zal je een omschrijving vinden van elke functie die in de applicatie moet worden verwerkt</w:t>
-      </w:r>
-      <w:r>
-        <w:rPr>
-          <w:lang w:val="nl-NL"/>
-        </w:rPr>
-        <w:t>.</w:t>
-      </w:r>
-      <w:r>
-        <w:rPr>
-          <w:lang w:val="nl-NL"/>
-        </w:rPr>
-        <w:t xml:space="preserve"> Hierbij zal staan wat het doet en wat hiermee de bedoeling is.</w:t>
-      </w:r>
-    </w:p>
-    <w:p>
-      <w:pPr>
-        <w:pStyle w:val="Kop1"/>
-        <w:rPr>
-          <w:lang w:val="nl-NL"/>
-        </w:rPr>
-      </w:pPr>
-      <w:bookmarkStart w:id="2" w:name="_Toc505933816"/>
-      <w:r>
-        <w:rPr>
-          <w:lang w:val="nl-NL"/>
-        </w:rPr>
-        <w:t>Moscow</w:t>
-      </w:r>
-      <w:bookmarkEnd w:id="2"/>
     </w:p>
     <w:p>
       <w:pPr>
@@ -1973,9 +2216,9 @@
           <w:lang w:val="nl-NL" w:eastAsia="nl-NL"/>
         </w:rPr>
         <w:drawing>
-          <wp:inline distT="0" distB="0" distL="0" distR="0" wp14:anchorId="5E8FF3FC" wp14:editId="4F2869F5">
-            <wp:extent cx="5943600" cy="3249930"/>
-            <wp:effectExtent l="0" t="0" r="0" b="7620"/>
+          <wp:inline distT="0" distB="0" distL="0" distR="0" wp14:anchorId="21146537" wp14:editId="6578FDD0">
+            <wp:extent cx="5943600" cy="3278505"/>
+            <wp:effectExtent l="0" t="0" r="0" b="0"/>
             <wp:docPr id="1" name="Afbeelding 1"/>
             <wp:cNvGraphicFramePr>
               <a:graphicFrameLocks xmlns:a="http://schemas.openxmlformats.org/drawingml/2006/main" noChangeAspect="1"/>
@@ -1996,7 +2239,7 @@
                   <pic:spPr>
                     <a:xfrm>
                       <a:off x="0" y="0"/>
-                      <a:ext cx="5943600" cy="3249930"/>
+                      <a:ext cx="5943600" cy="3278505"/>
                     </a:xfrm>
                     <a:prstGeom prst="rect">
                       <a:avLst/>
@@ -2011,35 +2254,106 @@
     </w:p>
     <w:p>
       <w:pPr>
+        <w:rPr>
+          <w:lang w:val="nl-NL"/>
+        </w:rPr>
+      </w:pPr>
+    </w:p>
+    <w:p>
+      <w:pPr>
+        <w:rPr>
+          <w:lang w:val="nl-NL"/>
+        </w:rPr>
+      </w:pPr>
+    </w:p>
+    <w:p>
+      <w:pPr>
+        <w:rPr>
+          <w:lang w:val="nl-NL"/>
+        </w:rPr>
+      </w:pPr>
+    </w:p>
+    <w:p>
+      <w:pPr>
+        <w:rPr>
+          <w:lang w:val="nl-NL"/>
+        </w:rPr>
+      </w:pPr>
+    </w:p>
+    <w:p>
+      <w:pPr>
+        <w:rPr>
+          <w:lang w:val="nl-NL"/>
+        </w:rPr>
+      </w:pPr>
+    </w:p>
+    <w:p>
+      <w:pPr>
+        <w:rPr>
+          <w:lang w:val="nl-NL"/>
+        </w:rPr>
+      </w:pPr>
+    </w:p>
+    <w:p>
+      <w:pPr>
+        <w:rPr>
+          <w:lang w:val="nl-NL"/>
+        </w:rPr>
+      </w:pPr>
+    </w:p>
+    <w:p>
+      <w:pPr>
+        <w:rPr>
+          <w:lang w:val="nl-NL"/>
+        </w:rPr>
+      </w:pPr>
+    </w:p>
+    <w:p>
+      <w:pPr>
+        <w:rPr>
+          <w:lang w:val="nl-NL"/>
+        </w:rPr>
+      </w:pPr>
+    </w:p>
+    <w:p>
+      <w:pPr>
+        <w:rPr>
+          <w:lang w:val="nl-NL"/>
+        </w:rPr>
+      </w:pPr>
+    </w:p>
+    <w:p>
+      <w:pPr>
         <w:pStyle w:val="Kop1"/>
         <w:rPr>
           <w:lang w:val="nl-NL"/>
         </w:rPr>
       </w:pPr>
-      <w:bookmarkStart w:id="3" w:name="_Toc505933817"/>
-      <w:r>
-        <w:rPr>
-          <w:lang w:val="nl-NL"/>
-        </w:rPr>
+      <w:bookmarkStart w:id="2" w:name="_Toc506803873"/>
+      <w:r>
+        <w:rPr>
+          <w:lang w:val="nl-NL"/>
+        </w:rPr>
+        <w:lastRenderedPageBreak/>
         <w:t>Functies</w:t>
       </w:r>
+      <w:bookmarkEnd w:id="2"/>
+    </w:p>
+    <w:p>
+      <w:pPr>
+        <w:pStyle w:val="Kop2"/>
+        <w:rPr>
+          <w:lang w:val="nl-NL"/>
+        </w:rPr>
+      </w:pPr>
+      <w:bookmarkStart w:id="3" w:name="_Toc506803874"/>
+      <w:r>
+        <w:rPr>
+          <w:lang w:val="nl-NL"/>
+        </w:rPr>
+        <w:t>Dashboard</w:t>
+      </w:r>
       <w:bookmarkEnd w:id="3"/>
-    </w:p>
-    <w:p>
-      <w:pPr>
-        <w:pStyle w:val="Kop2"/>
-        <w:rPr>
-          <w:lang w:val="nl-NL"/>
-        </w:rPr>
-      </w:pPr>
-      <w:bookmarkStart w:id="4" w:name="_Toc505933818"/>
-      <w:r>
-        <w:rPr>
-          <w:lang w:val="nl-NL"/>
-        </w:rPr>
-        <w:t>Dashboard</w:t>
-      </w:r>
-      <w:bookmarkEnd w:id="4"/>
     </w:p>
     <w:p>
       <w:pPr>
@@ -2049,14 +2363,14 @@
           <w:lang w:val="nl-NL"/>
         </w:rPr>
       </w:pPr>
-      <w:bookmarkStart w:id="5" w:name="_Toc505933819"/>
+      <w:bookmarkStart w:id="4" w:name="_Toc506803875"/>
       <w:r>
         <w:rPr>
           <w:lang w:val="nl-NL"/>
         </w:rPr>
         <w:t>- Zoeken naar dichtstbijzijnde route</w:t>
       </w:r>
-      <w:bookmarkEnd w:id="5"/>
+      <w:bookmarkEnd w:id="4"/>
     </w:p>
     <w:p>
       <w:pPr>
@@ -2075,13 +2389,43 @@
         <w:rPr>
           <w:lang w:val="nl-NL"/>
         </w:rPr>
-        <w:t xml:space="preserve"> je op het dashboard klikt op een</w:t>
-      </w:r>
-      <w:r>
-        <w:rPr>
-          <w:lang w:val="nl-NL"/>
-        </w:rPr>
-        <w:t xml:space="preserve"> fastfood keten of restaurant naar jou </w:t>
+        <w:t xml:space="preserve"> je op het dashboard op een</w:t>
+      </w:r>
+      <w:r>
+        <w:rPr>
+          <w:lang w:val="nl-NL"/>
+        </w:rPr>
+        <w:t xml:space="preserve"> fastfood keten of restaurant</w:t>
+      </w:r>
+      <w:r>
+        <w:rPr>
+          <w:lang w:val="nl-NL"/>
+        </w:rPr>
+        <w:t xml:space="preserve"> </w:t>
+      </w:r>
+      <w:r>
+        <w:rPr>
+          <w:lang w:val="nl-NL"/>
+        </w:rPr>
+        <w:t>klikt</w:t>
+      </w:r>
+      <w:r>
+        <w:rPr>
+          <w:lang w:val="nl-NL"/>
+        </w:rPr>
+        <w:t xml:space="preserve"> naar jou</w:t>
+      </w:r>
+      <w:r>
+        <w:rPr>
+          <w:lang w:val="nl-NL"/>
+        </w:rPr>
+        <w:t>w</w:t>
+      </w:r>
+      <w:r>
+        <w:rPr>
+          <w:lang w:val="nl-NL"/>
+        </w:rPr>
+        <w:t xml:space="preserve"> </w:t>
       </w:r>
       <w:r>
         <w:rPr>
@@ -2110,44 +2454,44 @@
           <w:lang w:val="nl-NL"/>
         </w:rPr>
       </w:pPr>
-      <w:bookmarkStart w:id="6" w:name="_Toc505933820"/>
+      <w:bookmarkStart w:id="5" w:name="_Toc506803876"/>
       <w:r>
         <w:rPr>
           <w:lang w:val="nl-NL"/>
         </w:rPr>
         <w:t>- Toevoegen fastfoodketen of restaurant</w:t>
       </w:r>
+      <w:bookmarkEnd w:id="5"/>
+    </w:p>
+    <w:p>
+      <w:pPr>
+        <w:ind w:left="1440"/>
+        <w:rPr>
+          <w:lang w:val="nl-NL"/>
+        </w:rPr>
+      </w:pPr>
+      <w:r>
+        <w:rPr>
+          <w:lang w:val="nl-NL"/>
+        </w:rPr>
+        <w:t>Als je op het dashboard klikt op de knop met het ‘Plus’ icoontje kun je een fastfoodketen of restaurant toevoegen aan de lijst met keuzes. Na het toevoegen van de keten wordt deze automatisch toegevoegd aan de lijst.</w:t>
+      </w:r>
+    </w:p>
+    <w:p>
+      <w:pPr>
+        <w:pStyle w:val="Kop2"/>
+        <w:rPr>
+          <w:lang w:val="nl-NL"/>
+        </w:rPr>
+      </w:pPr>
+      <w:bookmarkStart w:id="6" w:name="_Toc506803877"/>
+      <w:r>
+        <w:rPr>
+          <w:lang w:val="nl-NL"/>
+        </w:rPr>
+        <w:t>Favorieten</w:t>
+      </w:r>
       <w:bookmarkEnd w:id="6"/>
-    </w:p>
-    <w:p>
-      <w:pPr>
-        <w:ind w:left="1440"/>
-        <w:rPr>
-          <w:lang w:val="nl-NL"/>
-        </w:rPr>
-      </w:pPr>
-      <w:r>
-        <w:rPr>
-          <w:lang w:val="nl-NL"/>
-        </w:rPr>
-        <w:t>Als je op het dashboard klikt op de knop met het ‘Plus’ icoontje kun je een fastfoodketen of restaurant toevoegen aan de lijst met keuzes. Na het toevoegen van de keten wordt deze automatisch toegevoegd aan de lijst.</w:t>
-      </w:r>
-    </w:p>
-    <w:p>
-      <w:pPr>
-        <w:pStyle w:val="Kop2"/>
-        <w:rPr>
-          <w:lang w:val="nl-NL"/>
-        </w:rPr>
-      </w:pPr>
-      <w:bookmarkStart w:id="7" w:name="_Toc505933821"/>
-      <w:r>
-        <w:rPr>
-          <w:lang w:val="nl-NL"/>
-        </w:rPr>
-        <w:t>Favorieten</w:t>
-      </w:r>
-      <w:bookmarkEnd w:id="7"/>
     </w:p>
     <w:p>
       <w:pPr>
@@ -2157,14 +2501,26 @@
           <w:lang w:val="nl-NL"/>
         </w:rPr>
       </w:pPr>
-      <w:bookmarkStart w:id="8" w:name="_Toc505933822"/>
-      <w:r>
-        <w:rPr>
-          <w:lang w:val="nl-NL"/>
-        </w:rPr>
-        <w:t>- Toevoegen aan favorieten</w:t>
-      </w:r>
-      <w:bookmarkEnd w:id="8"/>
+      <w:bookmarkStart w:id="7" w:name="_Toc506803878"/>
+      <w:r>
+        <w:rPr>
+          <w:lang w:val="nl-NL"/>
+        </w:rPr>
+        <w:t xml:space="preserve">- </w:t>
+      </w:r>
+      <w:r>
+        <w:rPr>
+          <w:lang w:val="nl-NL"/>
+        </w:rPr>
+        <w:t>Toevoegen aan F</w:t>
+      </w:r>
+      <w:r>
+        <w:rPr>
+          <w:lang w:val="nl-NL"/>
+        </w:rPr>
+        <w:t>avorieten</w:t>
+      </w:r>
+      <w:bookmarkEnd w:id="7"/>
     </w:p>
     <w:p>
       <w:pPr>
@@ -2177,7 +2533,25 @@
         <w:rPr>
           <w:lang w:val="nl-NL"/>
         </w:rPr>
-        <w:t>Als je bij favorieten klikt op de knop met het ‘Plus’ icoontje kun je een fastfoodketen of restaurant toevoegen aan de lijst met favorieten. Je kan deze hierna terugvinden in de lijst met favorieten. Later kun je deze dan selecteren op de zelfde manier als op het dashboard.</w:t>
+        <w:t>Als je bij F</w:t>
+      </w:r>
+      <w:r>
+        <w:rPr>
+          <w:lang w:val="nl-NL"/>
+        </w:rPr>
+        <w:t>avorieten klikt op de knop met het ‘Plus’ icoontje kun je een fastfoodketen of restaurant toevoegen aan de lijst met favorieten. Je kan deze hierna terugvinden in de lijst met favorieten. Later kun je deze dan selectere</w:t>
+      </w:r>
+      <w:r>
+        <w:rPr>
+          <w:lang w:val="nl-NL"/>
+        </w:rPr>
+        <w:t>n op de</w:t>
+      </w:r>
+      <w:r>
+        <w:rPr>
+          <w:lang w:val="nl-NL"/>
+        </w:rPr>
+        <w:t>zelfde manier als op het dashboard.</w:t>
       </w:r>
     </w:p>
     <w:p>
@@ -2188,28 +2562,105 @@
           <w:lang w:val="nl-NL"/>
         </w:rPr>
       </w:pPr>
-      <w:bookmarkStart w:id="9" w:name="_Toc505933823"/>
-      <w:r>
-        <w:rPr>
-          <w:lang w:val="nl-NL"/>
-        </w:rPr>
-        <w:lastRenderedPageBreak/>
+      <w:bookmarkStart w:id="8" w:name="_Toc506803879"/>
+      <w:r>
+        <w:rPr>
+          <w:lang w:val="nl-NL"/>
+        </w:rPr>
         <w:t>- Verwijderen van favorieten</w:t>
       </w:r>
+      <w:bookmarkEnd w:id="8"/>
+    </w:p>
+    <w:p>
+      <w:pPr>
+        <w:ind w:left="1440"/>
+        <w:rPr>
+          <w:lang w:val="nl-NL"/>
+        </w:rPr>
+      </w:pPr>
+      <w:r>
+        <w:rPr>
+          <w:lang w:val="nl-NL"/>
+        </w:rPr>
+        <w:t>Als je bij F</w:t>
+      </w:r>
+      <w:r>
+        <w:rPr>
+          <w:lang w:val="nl-NL"/>
+        </w:rPr>
+        <w:t>avorieten klikt op de knop met het ‘Kruis’ icoontje kun je een fastfoodketen of restaurant verwijderen van de lijst met favorieten. Je kan deze hierna niet meer terugvinden in de lijs</w:t>
+      </w:r>
+      <w:r>
+        <w:rPr>
+          <w:lang w:val="nl-NL"/>
+        </w:rPr>
+        <w:t>t</w:t>
+      </w:r>
+      <w:r>
+        <w:rPr>
+          <w:lang w:val="nl-NL"/>
+        </w:rPr>
+        <w:t xml:space="preserve"> met favorieten.</w:t>
+      </w:r>
+    </w:p>
+    <w:p>
+      <w:pPr>
+        <w:pStyle w:val="Kop2"/>
+        <w:rPr>
+          <w:lang w:val="nl-NL"/>
+        </w:rPr>
+      </w:pPr>
+      <w:bookmarkStart w:id="9" w:name="_Toc506803880"/>
+      <w:r>
+        <w:rPr>
+          <w:lang w:val="nl-NL"/>
+        </w:rPr>
+        <w:t>Recent gezocht</w:t>
+      </w:r>
       <w:bookmarkEnd w:id="9"/>
     </w:p>
     <w:p>
       <w:pPr>
-        <w:ind w:left="1440"/>
-        <w:rPr>
-          <w:lang w:val="nl-NL"/>
-        </w:rPr>
-      </w:pPr>
-      <w:r>
-        <w:rPr>
-          <w:lang w:val="nl-NL"/>
-        </w:rPr>
-        <w:t>Als je bij favorieten klikt op de knop met het ‘Kruis’ icoontje kun je een fastfoodketen of restaurant verwijderen van de lijst met favorieten. Je kan deze hierna niet meer terugvinden in de lijs met favorieten.</w:t>
+        <w:ind w:left="720"/>
+        <w:rPr>
+          <w:lang w:val="nl-NL"/>
+        </w:rPr>
+      </w:pPr>
+      <w:r>
+        <w:rPr>
+          <w:lang w:val="nl-NL"/>
+        </w:rPr>
+        <w:t>Onder “R</w:t>
+      </w:r>
+      <w:r>
+        <w:rPr>
+          <w:lang w:val="nl-NL"/>
+        </w:rPr>
+        <w:t>ecent gezocht</w:t>
+      </w:r>
+      <w:r>
+        <w:rPr>
+          <w:lang w:val="nl-NL"/>
+        </w:rPr>
+        <w:t>”</w:t>
+      </w:r>
+      <w:r>
+        <w:rPr>
+          <w:lang w:val="nl-NL"/>
+        </w:rPr>
+        <w:t xml:space="preserve"> vind je een lijst met laatst gezochte fastfoodketens en restaurants. D</w:t>
+      </w:r>
+      <w:r>
+        <w:rPr>
+          <w:lang w:val="nl-NL"/>
+        </w:rPr>
+        <w:t>eze kun je dan selecteren op de</w:t>
+      </w:r>
+      <w:r>
+        <w:rPr>
+          <w:lang w:val="nl-NL"/>
+        </w:rPr>
+        <w:t>zelfde manier als op het dashboard.</w:t>
       </w:r>
     </w:p>
     <w:p>
@@ -2219,44 +2670,14 @@
           <w:lang w:val="nl-NL"/>
         </w:rPr>
       </w:pPr>
-      <w:bookmarkStart w:id="10" w:name="_Toc505933824"/>
-      <w:r>
-        <w:rPr>
-          <w:lang w:val="nl-NL"/>
-        </w:rPr>
-        <w:t>Recent gezocht</w:t>
+      <w:bookmarkStart w:id="10" w:name="_Toc506803881"/>
+      <w:r>
+        <w:rPr>
+          <w:lang w:val="nl-NL"/>
+        </w:rPr>
+        <w:t>Help</w:t>
       </w:r>
       <w:bookmarkEnd w:id="10"/>
-    </w:p>
-    <w:p>
-      <w:pPr>
-        <w:ind w:left="720"/>
-        <w:rPr>
-          <w:lang w:val="nl-NL"/>
-        </w:rPr>
-      </w:pPr>
-      <w:r>
-        <w:rPr>
-          <w:lang w:val="nl-NL"/>
-        </w:rPr>
-        <w:t>Onder recent gezocht vind je een lijst met laatst gezochte fastfoodketens en restaurants. Deze kun je dan selecteren op de zelfde manier als op het dashboard.</w:t>
-      </w:r>
-    </w:p>
-    <w:p>
-      <w:pPr>
-        <w:pStyle w:val="Kop2"/>
-        <w:rPr>
-          <w:lang w:val="nl-NL"/>
-        </w:rPr>
-      </w:pPr>
-      <w:bookmarkStart w:id="11" w:name="_Toc505933825"/>
-      <w:r>
-        <w:rPr>
-          <w:lang w:val="nl-NL"/>
-        </w:rPr>
-        <w:t>Help</w:t>
-      </w:r>
-      <w:bookmarkEnd w:id="11"/>
     </w:p>
     <w:p>
       <w:pPr>
@@ -2266,14 +2687,14 @@
           <w:lang w:val="nl-NL"/>
         </w:rPr>
       </w:pPr>
-      <w:bookmarkStart w:id="12" w:name="_Toc505933826"/>
+      <w:bookmarkStart w:id="11" w:name="_Toc506803882"/>
       <w:r>
         <w:rPr>
           <w:lang w:val="nl-NL"/>
         </w:rPr>
         <w:t>- FAQ</w:t>
       </w:r>
-      <w:bookmarkEnd w:id="12"/>
+      <w:bookmarkEnd w:id="11"/>
     </w:p>
     <w:p>
       <w:pPr>
@@ -2286,7 +2707,7 @@
         <w:rPr>
           <w:lang w:val="nl-NL"/>
         </w:rPr>
-        <w:t>Onder FAQ vind je een lijst met veel gestelde vragen door gebruikers  van de applicatie. Hiermee kunnen mensen zich mogelijk informeren op al veel gestelde vragen die zijn ontstaan bij het gebruik van de applicatie.</w:t>
+        <w:t>Onder FAQ vind je een lijst met veel gestelde vragen door gebruikers van de applicatie. Hiermee kunnen mensen zich mogelijk informeren op al veel gestelde vragen die zijn ontstaan bij het gebruik van de applicatie.</w:t>
       </w:r>
     </w:p>
     <w:p>
@@ -2297,7 +2718,7 @@
           <w:lang w:val="nl-NL"/>
         </w:rPr>
       </w:pPr>
-      <w:bookmarkStart w:id="13" w:name="_Toc505933827"/>
+      <w:bookmarkStart w:id="12" w:name="_Toc506803883"/>
       <w:r>
         <w:rPr>
           <w:lang w:val="nl-NL"/>
@@ -2310,10 +2731,113 @@
         </w:rPr>
         <w:t>Vraag inzenden</w:t>
       </w:r>
+      <w:bookmarkEnd w:id="12"/>
+    </w:p>
+    <w:p>
+      <w:pPr>
+        <w:ind w:left="1440"/>
+        <w:rPr>
+          <w:lang w:val="nl-NL"/>
+        </w:rPr>
+      </w:pPr>
+      <w:r>
+        <w:rPr>
+          <w:lang w:val="nl-NL"/>
+        </w:rPr>
+        <w:t>Onder “Vraag inzenden kun je je eigen</w:t>
+      </w:r>
+      <w:r>
+        <w:rPr>
+          <w:lang w:val="nl-NL"/>
+        </w:rPr>
+        <w:t xml:space="preserve"> vraag inzenden. Alle vragen die worden ingezonden worden gefilterd op het aantal keer dat deze al gesteld is. </w:t>
+      </w:r>
+      <w:r>
+        <w:rPr>
+          <w:lang w:val="nl-NL"/>
+        </w:rPr>
+        <w:t xml:space="preserve">De vragen worden </w:t>
+      </w:r>
+      <w:r>
+        <w:rPr>
+          <w:lang w:val="nl-NL"/>
+        </w:rPr>
+        <w:t>gefilterd door de vragen die</w:t>
+      </w:r>
+      <w:r>
+        <w:rPr>
+          <w:lang w:val="nl-NL"/>
+        </w:rPr>
+        <w:t xml:space="preserve"> meer dan 10 keer zijn gesteld in de lijst met veel gestelde vragen te zetten.</w:t>
+      </w:r>
+      <w:r>
+        <w:rPr>
+          <w:lang w:val="nl-NL"/>
+        </w:rPr>
+        <w:t xml:space="preserve"> Deze veel gesteld vragen kunnen dan door iedereen worden bekeken om te voorkomen dat dezelfde vragen worden blijven gesteld.</w:t>
+      </w:r>
+    </w:p>
+    <w:p>
+      <w:pPr>
+        <w:ind w:left="1440"/>
+        <w:rPr>
+          <w:lang w:val="nl-NL"/>
+        </w:rPr>
+      </w:pPr>
+    </w:p>
+    <w:p>
+      <w:pPr>
+        <w:ind w:left="1440"/>
+        <w:rPr>
+          <w:lang w:val="nl-NL"/>
+        </w:rPr>
+      </w:pPr>
+      <w:bookmarkStart w:id="13" w:name="_GoBack"/>
       <w:bookmarkEnd w:id="13"/>
     </w:p>
     <w:p>
       <w:pPr>
+        <w:pStyle w:val="Kop2"/>
+        <w:rPr>
+          <w:rFonts w:eastAsiaTheme="minorHAnsi"/>
+          <w:lang w:val="nl-NL"/>
+        </w:rPr>
+      </w:pPr>
+      <w:bookmarkStart w:id="14" w:name="_Toc506803884"/>
+      <w:r>
+        <w:rPr>
+          <w:rFonts w:eastAsiaTheme="minorHAnsi"/>
+          <w:lang w:val="nl-NL"/>
+        </w:rPr>
+        <w:lastRenderedPageBreak/>
+        <w:t>Other</w:t>
+      </w:r>
+      <w:bookmarkEnd w:id="14"/>
+    </w:p>
+    <w:p>
+      <w:pPr>
+        <w:pStyle w:val="Kop3"/>
+        <w:rPr>
+          <w:lang w:val="nl-NL"/>
+        </w:rPr>
+      </w:pPr>
+      <w:r>
+        <w:rPr>
+          <w:lang w:val="nl-NL"/>
+        </w:rPr>
+        <w:tab/>
+      </w:r>
+      <w:bookmarkStart w:id="15" w:name="_Toc506803885"/>
+      <w:r>
+        <w:rPr>
+          <w:lang w:val="nl-NL"/>
+        </w:rPr>
+        <w:t>- Multiple platform support</w:t>
+      </w:r>
+      <w:bookmarkEnd w:id="15"/>
+    </w:p>
+    <w:p>
+      <w:pPr>
         <w:ind w:left="1440"/>
         <w:rPr>
           <w:lang w:val="nl-NL"/>
@@ -2323,7 +2847,163 @@
         <w:rPr>
           <w:lang w:val="nl-NL"/>
         </w:rPr>
-        <w:t>Onder vraag inzenden kun je je eigen vraag inzenden deze wordt dan met alle andere vragen verwerkt in de veel gestelde vragen liggend aan hoeveel keer deze vraag al is gesteld.</w:t>
+        <w:t xml:space="preserve">Deze app zou mogelijk kunnen worden gebruikt op meerdere platforms. Deze platforms bestaan uit IOS, Android en Universal Windows Phone. </w:t>
+      </w:r>
+    </w:p>
+    <w:p>
+      <w:pPr>
+        <w:pStyle w:val="Kop3"/>
+        <w:rPr>
+          <w:lang w:val="nl-NL"/>
+        </w:rPr>
+      </w:pPr>
+      <w:r>
+        <w:rPr>
+          <w:lang w:val="nl-NL"/>
+        </w:rPr>
+        <w:tab/>
+      </w:r>
+      <w:bookmarkStart w:id="16" w:name="_Toc506803886"/>
+      <w:r>
+        <w:rPr>
+          <w:lang w:val="nl-NL"/>
+        </w:rPr>
+        <w:t>- Tabled support</w:t>
+      </w:r>
+      <w:bookmarkEnd w:id="16"/>
+    </w:p>
+    <w:p>
+      <w:pPr>
+        <w:ind w:left="1440"/>
+        <w:rPr>
+          <w:lang w:val="nl-NL"/>
+        </w:rPr>
+      </w:pPr>
+      <w:r>
+        <w:rPr>
+          <w:lang w:val="nl-NL"/>
+        </w:rPr>
+        <w:t>Deze app zou mogelijk kunnen worden gebruikt op tablets. Dit is geen eis maar zou mogelijk kunnen worden verwerkt in de app.</w:t>
+      </w:r>
+    </w:p>
+    <w:p>
+      <w:pPr>
+        <w:pStyle w:val="Kop3"/>
+        <w:rPr>
+          <w:lang w:val="nl-NL"/>
+        </w:rPr>
+      </w:pPr>
+      <w:r>
+        <w:rPr>
+          <w:lang w:val="nl-NL"/>
+        </w:rPr>
+        <w:tab/>
+      </w:r>
+      <w:bookmarkStart w:id="17" w:name="_Toc506803887"/>
+      <w:r>
+        <w:rPr>
+          <w:lang w:val="nl-NL"/>
+        </w:rPr>
+        <w:t>- Hamburger menu</w:t>
+      </w:r>
+      <w:bookmarkEnd w:id="17"/>
+    </w:p>
+    <w:p>
+      <w:pPr>
+        <w:ind w:left="1440"/>
+        <w:rPr>
+          <w:lang w:val="nl-NL"/>
+        </w:rPr>
+      </w:pPr>
+      <w:r>
+        <w:rPr>
+          <w:lang w:val="nl-NL"/>
+        </w:rPr>
+        <w:t xml:space="preserve">Deze app moet zijn voorzien van een hamburger menu. De bedoeling van het hamburger menu is dat het makkelijk </w:t>
+      </w:r>
+      <w:r>
+        <w:rPr>
+          <w:lang w:val="nl-NL"/>
+        </w:rPr>
+        <w:t>is om hiermee door de app te navigeren. Het menu hoort aan de linker kant te staan en kan uitklappen wanneer op het ‘Hamburger’ icoontje wordt geklikt.</w:t>
+      </w:r>
+    </w:p>
+    <w:p>
+      <w:pPr>
+        <w:pStyle w:val="Kop3"/>
+        <w:rPr>
+          <w:lang w:val="nl-NL"/>
+        </w:rPr>
+      </w:pPr>
+      <w:r>
+        <w:rPr>
+          <w:lang w:val="nl-NL"/>
+        </w:rPr>
+        <w:tab/>
+      </w:r>
+      <w:bookmarkStart w:id="18" w:name="_Toc506803888"/>
+      <w:r>
+        <w:rPr>
+          <w:lang w:val="nl-NL"/>
+        </w:rPr>
+        <w:t>- Simplistisch ontwerp</w:t>
+      </w:r>
+      <w:bookmarkEnd w:id="18"/>
+    </w:p>
+    <w:p>
+      <w:pPr>
+        <w:ind w:left="1440"/>
+        <w:rPr>
+          <w:lang w:val="nl-NL"/>
+        </w:rPr>
+      </w:pPr>
+      <w:r>
+        <w:rPr>
+          <w:lang w:val="nl-NL"/>
+        </w:rPr>
+        <w:t xml:space="preserve">Deze app </w:t>
+      </w:r>
+      <w:r>
+        <w:rPr>
+          <w:lang w:val="nl-NL"/>
+        </w:rPr>
+        <w:t>moet een simplistisch ontwerp hebben. Deze keuze is gemaakt door de opdrachtgever om het navigeren door de app simpel te houden en er niet te veel op het scherm staat op elk gegeven moment.</w:t>
+      </w:r>
+    </w:p>
+    <w:p>
+      <w:pPr>
+        <w:pStyle w:val="Kop3"/>
+        <w:rPr>
+          <w:lang w:val="nl-NL"/>
+        </w:rPr>
+      </w:pPr>
+      <w:r>
+        <w:rPr>
+          <w:lang w:val="nl-NL"/>
+        </w:rPr>
+        <w:tab/>
+      </w:r>
+      <w:bookmarkStart w:id="19" w:name="_Toc506803889"/>
+      <w:r>
+        <w:rPr>
+          <w:lang w:val="nl-NL"/>
+        </w:rPr>
+        <w:t>- Huisstijl van het bedrijf</w:t>
+      </w:r>
+      <w:bookmarkEnd w:id="19"/>
+    </w:p>
+    <w:p>
+      <w:pPr>
+        <w:ind w:left="1440"/>
+        <w:rPr>
+          <w:lang w:val="nl-NL"/>
+        </w:rPr>
+      </w:pPr>
+      <w:r>
+        <w:rPr>
+          <w:lang w:val="nl-NL"/>
+        </w:rPr>
+        <w:t>De huisstijl van het bedrijf zal niet worden verwerkt in de app. Dit is een keuze van de opdrachtgever. De reden hiervoor is dat de opdrachtgever een app wilt dit echt past bij het thema waar de applicatie voor is en denkt dat de huisstijl van zijn bedrijf hier tegenin zal gaan.</w:t>
       </w:r>
     </w:p>
     <w:p>
@@ -2340,71 +3020,45 @@
     </w:p>
     <w:p>
       <w:pPr>
-        <w:spacing w:line="259" w:lineRule="auto"/>
-        <w:rPr>
-          <w:rFonts w:asciiTheme="majorHAnsi" w:eastAsiaTheme="majorEastAsia" w:hAnsiTheme="majorHAnsi" w:cstheme="majorBidi"/>
-          <w:color w:val="2F5496" w:themeColor="accent1" w:themeShade="BF"/>
-          <w:sz w:val="32"/>
-          <w:szCs w:val="32"/>
-          <w:lang w:val="nl-NL"/>
-        </w:rPr>
-      </w:pPr>
-    </w:p>
-    <w:p>
-      <w:pPr>
-        <w:spacing w:line="259" w:lineRule="auto"/>
-        <w:rPr>
-          <w:rFonts w:asciiTheme="majorHAnsi" w:eastAsiaTheme="majorEastAsia" w:hAnsiTheme="majorHAnsi" w:cstheme="majorBidi"/>
-          <w:color w:val="2F5496" w:themeColor="accent1" w:themeShade="BF"/>
-          <w:sz w:val="32"/>
-          <w:szCs w:val="32"/>
-          <w:lang w:val="nl-NL"/>
-        </w:rPr>
-      </w:pPr>
-    </w:p>
-    <w:p>
-      <w:pPr>
-        <w:spacing w:line="259" w:lineRule="auto"/>
-        <w:rPr>
-          <w:rFonts w:asciiTheme="majorHAnsi" w:eastAsiaTheme="majorEastAsia" w:hAnsiTheme="majorHAnsi" w:cstheme="majorBidi"/>
-          <w:color w:val="2F5496" w:themeColor="accent1" w:themeShade="BF"/>
-          <w:sz w:val="32"/>
-          <w:szCs w:val="32"/>
-          <w:lang w:val="nl-NL"/>
-        </w:rPr>
-      </w:pPr>
-    </w:p>
-    <w:p>
-      <w:pPr>
         <w:pStyle w:val="Kop1"/>
         <w:rPr>
           <w:lang w:val="nl-NL"/>
         </w:rPr>
       </w:pPr>
-      <w:bookmarkStart w:id="14" w:name="_Toc505933828"/>
+      <w:bookmarkStart w:id="20" w:name="_Toc506803890"/>
       <w:r>
         <w:rPr>
           <w:lang w:val="nl-NL"/>
         </w:rPr>
         <w:t>Handtekeningen</w:t>
       </w:r>
-      <w:bookmarkEnd w:id="14"/>
-    </w:p>
-    <w:p>
-      <w:pPr>
-        <w:pStyle w:val="Kop2"/>
-        <w:rPr>
-          <w:lang w:val="nl-NL"/>
-        </w:rPr>
-      </w:pPr>
-      <w:bookmarkStart w:id="15" w:name="_Toc505933829"/>
-      <w:r>
-        <w:rPr>
-          <w:lang w:val="nl-NL"/>
-        </w:rPr>
-        <w:t>Peter strik</w:t>
-      </w:r>
-      <w:bookmarkEnd w:id="15"/>
+      <w:bookmarkEnd w:id="20"/>
+    </w:p>
+    <w:p>
+      <w:pPr>
+        <w:rPr>
+          <w:lang w:val="nl-NL"/>
+        </w:rPr>
+      </w:pPr>
+      <w:r>
+        <w:rPr>
+          <w:lang w:val="nl-NL"/>
+        </w:rPr>
+        <w:t>Bij deze gaan beide partijen akkoord met de gegevens die in dit document zijn verwerkt:</w:t>
+      </w:r>
+    </w:p>
+    <w:p>
+      <w:pPr>
+        <w:rPr>
+          <w:lang w:val="nl-NL"/>
+        </w:rPr>
+      </w:pPr>
+      <w:r>
+        <w:rPr>
+          <w:lang w:val="nl-NL"/>
+        </w:rPr>
+        <w:t>Peter Strik</w:t>
+      </w:r>
     </w:p>
     <w:p>
       <w:pPr>
@@ -2439,26 +3093,16 @@
     </w:p>
     <w:p>
       <w:pPr>
-        <w:pStyle w:val="Kop2"/>
-        <w:rPr>
-          <w:lang w:val="nl-NL"/>
-        </w:rPr>
-      </w:pPr>
-      <w:bookmarkStart w:id="16" w:name="_Toc505933830"/>
-      <w:r>
-        <w:rPr>
-          <w:lang w:val="nl-NL"/>
-        </w:rPr>
-        <w:t xml:space="preserve">Tim </w:t>
-      </w:r>
-      <w:proofErr w:type="spellStart"/>
-      <w:r>
-        <w:rPr>
-          <w:lang w:val="nl-NL"/>
-        </w:rPr>
-        <w:t>Reniers</w:t>
-      </w:r>
-      <w:proofErr w:type="spellEnd"/>
+        <w:rPr>
+          <w:lang w:val="nl-NL"/>
+        </w:rPr>
+      </w:pPr>
+      <w:r>
+        <w:rPr>
+          <w:lang w:val="nl-NL"/>
+        </w:rPr>
+        <w:t>Tim Reniers</w:t>
+      </w:r>
       <w:r>
         <w:rPr>
           <w:lang w:val="nl-NL"/>
@@ -2490,14 +3134,6 @@
         <w:tab/>
         <w:t>Kenley Strik</w:t>
       </w:r>
-      <w:bookmarkEnd w:id="16"/>
-    </w:p>
-    <w:p>
-      <w:pPr>
-        <w:rPr>
-          <w:lang w:val="nl-NL"/>
-        </w:rPr>
-      </w:pPr>
     </w:p>
     <w:p>
       <w:pPr>
@@ -2518,7 +3154,9 @@
     </w:p>
     <w:p>
       <w:pPr>
-        <w:pStyle w:val="Kop2"/>
+        <w:pBdr>
+          <w:bottom w:val="single" w:sz="6" w:space="1" w:color="auto"/>
+        </w:pBdr>
         <w:rPr>
           <w:lang w:val="nl-NL"/>
         </w:rPr>
@@ -2579,6 +3217,7 @@
         <w:docPartUnique/>
       </w:docPartObj>
     </w:sdtPr>
+    <w:sdtEndPr/>
     <w:sdtContent>
       <w:p>
         <w:pPr>
@@ -2598,7 +3237,7 @@
             <w:noProof/>
             <w:lang w:val="nl-NL"/>
           </w:rPr>
-          <w:t>3</w:t>
+          <w:t>4</w:t>
         </w:r>
         <w:r>
           <w:fldChar w:fldCharType="end"/>
@@ -3715,7 +4354,9 @@
   <w:rsids>
     <w:rsidRoot w:val="002A7B46"/>
     <w:rsid w:val="000F0EB0"/>
+    <w:rsid w:val="00146BAE"/>
     <w:rsid w:val="001707AB"/>
+    <w:rsid w:val="00172687"/>
     <w:rsid w:val="00192118"/>
     <w:rsid w:val="00226E17"/>
     <w:rsid w:val="002A7B46"/>
@@ -4510,7 +5151,7 @@
 </file>
 
 <file path=customXml/itemProps2.xml><?xml version="1.0" encoding="utf-8"?>
-<ds:datastoreItem xmlns:ds="http://schemas.openxmlformats.org/officeDocument/2006/customXml" ds:itemID="{06F09ADA-C192-40BD-A63A-FC0A5EFC51A2}">
+<ds:datastoreItem xmlns:ds="http://schemas.openxmlformats.org/officeDocument/2006/customXml" ds:itemID="{A4720652-CA6D-4A02-8CFB-40F2FB747307}">
   <ds:schemaRefs>
     <ds:schemaRef ds:uri="http://schemas.openxmlformats.org/officeDocument/2006/bibliography"/>
   </ds:schemaRefs>

</xml_diff>